<commit_message>
polunhaun ensimmäinen (mahdollisesti) toimiva versio
</commit_message>
<xml_diff>
--- a/Tekninen suunnitelma.docx
+++ b/Tekninen suunnitelma.docx
@@ -1278,8 +1278,6 @@
         <w:tab/>
         <w:t># yksittäinen kartta, maastot tehty</w:t>
       </w:r>
-      <w:bookmarkStart w:id="0" w:name="_GoBack"/>
-      <w:bookmarkEnd w:id="0"/>
     </w:p>
     <w:p>
       <w:pPr>
@@ -1778,6 +1776,8 @@
           <w:t>https://www.gamasutra.com/blogs/JakobRasmussen/20160427/271188/Are_Behavior_Trees_a_Thing_of_the_Past.php</w:t>
         </w:r>
       </w:hyperlink>
+      <w:bookmarkStart w:id="0" w:name="_GoBack"/>
+      <w:bookmarkEnd w:id="0"/>
     </w:p>
     <w:p>
       <w:pPr>
@@ -1816,12 +1816,28 @@
           <w:u w:val="single"/>
         </w:rPr>
       </w:pPr>
-      <w:r>
+      <w:hyperlink r:id="rId18" w:history="1">
+        <w:r>
+          <w:rPr>
+            <w:rStyle w:val="Hyperlinkki"/>
+          </w:rPr>
+          <w:t>https://stackoverflow.com/questions/2397141/how-to-initialize-a-two-dimensional-array-in-python</w:t>
+        </w:r>
+      </w:hyperlink>
+    </w:p>
+    <w:p>
+      <w:pPr>
         <w:rPr>
           <w:color w:val="0563C1" w:themeColor="hyperlink"/>
           <w:u w:val="single"/>
         </w:rPr>
-        <w:t>https://stackoverflow.com/questions/2397141/how-to-initialize-a-two-dimensional-array-in-python</w:t>
+      </w:pPr>
+      <w:r>
+        <w:rPr>
+          <w:color w:val="0563C1" w:themeColor="hyperlink"/>
+          <w:u w:val="single"/>
+        </w:rPr>
+        <w:t>https://www.geeksforgeeks.org/priority-queue-set-1-introduction/</w:t>
       </w:r>
     </w:p>
     <w:p>

</xml_diff>

<commit_message>
yksiköiden lukeminen tiedostosta ja luonti pelikentälle
</commit_message>
<xml_diff>
--- a/Tekninen suunnitelma.docx
+++ b/Tekninen suunnitelma.docx
@@ -30,7 +30,6 @@
         </w:rPr>
         <w:t xml:space="preserve"> </w:t>
       </w:r>
-      <w:proofErr w:type="gramStart"/>
       <w:r>
         <w:rPr>
           <w:rStyle w:val="Voimakas"/>
@@ -68,17 +67,7 @@
           <w:sz w:val="32"/>
           <w:szCs w:val="32"/>
         </w:rPr>
-        <w:t>ekninen</w:t>
-      </w:r>
-      <w:proofErr w:type="gramEnd"/>
-      <w:r>
-        <w:rPr>
-          <w:rStyle w:val="Voimakas"/>
-          <w:rFonts w:asciiTheme="majorHAnsi" w:hAnsiTheme="majorHAnsi" w:cstheme="majorHAnsi"/>
-          <w:sz w:val="32"/>
-          <w:szCs w:val="32"/>
-        </w:rPr>
-        <w:t xml:space="preserve"> suunnitelma</w:t>
+        <w:t>ekninen suunnitelma</w:t>
       </w:r>
       <w:r>
         <w:rPr>
@@ -438,39 +427,7 @@
           <w:sz w:val="24"/>
           <w:szCs w:val="24"/>
         </w:rPr>
-        <w:t xml:space="preserve"> pelilokin kanssa, johon lisätään tekstiä, kun pelissä tapahtuu jotain. Myös yksiköillä on oma käyttöliittymänsä. Pelaajan yksiköille on oma käyttöliittymäluokkansa (</w:t>
-      </w:r>
-      <w:proofErr w:type="spellStart"/>
-      <w:r>
-        <w:rPr>
-          <w:sz w:val="24"/>
-          <w:szCs w:val="24"/>
-        </w:rPr>
-        <w:t>Oman_kayttoliittyma</w:t>
-      </w:r>
-      <w:proofErr w:type="spellEnd"/>
-      <w:r>
-        <w:rPr>
-          <w:sz w:val="24"/>
-          <w:szCs w:val="24"/>
-        </w:rPr>
-        <w:t xml:space="preserve">), joka perii </w:t>
-      </w:r>
-      <w:proofErr w:type="spellStart"/>
-      <w:r>
-        <w:rPr>
-          <w:sz w:val="24"/>
-          <w:szCs w:val="24"/>
-        </w:rPr>
-        <w:t>Yksikon_kayttoliittyma</w:t>
-      </w:r>
-      <w:proofErr w:type="spellEnd"/>
-      <w:r>
-        <w:rPr>
-          <w:sz w:val="24"/>
-          <w:szCs w:val="24"/>
-        </w:rPr>
-        <w:t>-luokalta</w:t>
+        <w:t xml:space="preserve"> pelilokin kanssa, johon lisätään tekstiä, kun pelissä tapahtuu jotain. Myös yksiköillä on oma käyttöliittymänsä. Pelaajan yksiköille on oma käyttöliittymäluokkansa (Oman_kayttoliittyma), joka perii Yksikon_kayttoliittyma-luokalta</w:t>
       </w:r>
       <w:r>
         <w:rPr>
@@ -520,39 +477,7 @@
           <w:sz w:val="24"/>
           <w:szCs w:val="24"/>
         </w:rPr>
-        <w:t xml:space="preserve">jen lukemiseen käytetään kahta erillistä luokkaa. </w:t>
-      </w:r>
-      <w:proofErr w:type="spellStart"/>
-      <w:r>
-        <w:rPr>
-          <w:sz w:val="24"/>
-          <w:szCs w:val="24"/>
-        </w:rPr>
-        <w:t>Ominaisuuksien_</w:t>
-      </w:r>
-      <w:proofErr w:type="gramStart"/>
-      <w:r>
-        <w:rPr>
-          <w:sz w:val="24"/>
-          <w:szCs w:val="24"/>
-        </w:rPr>
-        <w:t>lukija</w:t>
-      </w:r>
-      <w:proofErr w:type="spellEnd"/>
-      <w:r>
-        <w:rPr>
-          <w:sz w:val="24"/>
-          <w:szCs w:val="24"/>
-        </w:rPr>
-        <w:t>-luokka</w:t>
-      </w:r>
-      <w:proofErr w:type="gramEnd"/>
-      <w:r>
-        <w:rPr>
-          <w:sz w:val="24"/>
-          <w:szCs w:val="24"/>
-        </w:rPr>
-        <w:t xml:space="preserve"> lukee yksiköiden ja maastojen ominaisuudet tiedostoista ja tallentaa ne sanakirjoihin. Karttojen lukija lukee pyydettäessä jonkin kartan tai tallennetun pelin tiedot. Kartan/tallennustiedoston nimi annetaan metodin parametrinä.</w:t>
+        <w:t>jen lukemiseen käytetään kahta erillistä luokkaa. Ominaisuuksien_lukija-luokka lukee yksiköiden ja maastojen ominaisuudet tiedostoista ja tallentaa ne sanakirjoihin. Karttojen lukija lukee pyydettäessä jonkin kartan tai tallennetun pelin tiedot. Kartan/tallennustiedoston nimi annetaan metodin parametrinä.</w:t>
       </w:r>
     </w:p>
     <w:p>
@@ -761,23 +686,7 @@
           <w:sz w:val="24"/>
           <w:szCs w:val="24"/>
         </w:rPr>
-        <w:t xml:space="preserve">Pelissä tarvitaan algoritmeja yksiköiden polunhakuun ja tekoälyä varten. Polunhakua varten on tarkoitus käyttää A*-algoritmia, koska se on hyvin tehokas ja sopii polunhakuun, jossa liikkumisen hinta vaihtelee. Toinen vaihtoehto olisi käyttää </w:t>
-      </w:r>
-      <w:proofErr w:type="spellStart"/>
-      <w:r>
-        <w:rPr>
-          <w:sz w:val="24"/>
-          <w:szCs w:val="24"/>
-        </w:rPr>
-        <w:t>Dijkstran</w:t>
-      </w:r>
-      <w:proofErr w:type="spellEnd"/>
-      <w:r>
-        <w:rPr>
-          <w:sz w:val="24"/>
-          <w:szCs w:val="24"/>
-        </w:rPr>
-        <w:t xml:space="preserve"> algoritmia, mutta se ei olisi yhtä tehokas kuin A*. Käytännössä tehokkuudella ei kuitenkaan todennäköisesti olisi suurta merkitystä.</w:t>
+        <w:t>Pelissä tarvitaan algoritmeja yksiköiden polunhakuun ja tekoälyä varten. Polunhakua varten on tarkoitus käyttää A*-algoritmia, koska se on hyvin tehokas ja sopii polunhakuun, jossa liikkumisen hinta vaihtelee. Toinen vaihtoehto olisi käyttää Dijkstran algoritmia, mutta se ei olisi yhtä tehokas kuin A*. Käytännössä tehokkuudella ei kuitenkaan todennäköisesti olisi suurta merkitystä.</w:t>
       </w:r>
     </w:p>
     <w:p>
@@ -865,23 +774,7 @@
           <w:szCs w:val="24"/>
         </w:rPr>
         <w:lastRenderedPageBreak/>
-        <w:t xml:space="preserve">taintumisen ja verenvuodon. Tällä tavalla vaikutusten käsittely on selkeämpää, kuin esimerkiksi moniulotteisia listoja käytettäessä. Myös pelilaudan koordinaatteja varten aion tehdä oman tietorakenteen, joka sisältää x- ja y-koordinaatin (samalla tavalla kuin </w:t>
-      </w:r>
-      <w:proofErr w:type="spellStart"/>
-      <w:r>
-        <w:rPr>
-          <w:sz w:val="24"/>
-          <w:szCs w:val="24"/>
-        </w:rPr>
-        <w:t>RobotWorld</w:t>
-      </w:r>
-      <w:proofErr w:type="spellEnd"/>
-      <w:r>
-        <w:rPr>
-          <w:sz w:val="24"/>
-          <w:szCs w:val="24"/>
-        </w:rPr>
-        <w:t xml:space="preserve">-tehtävässä). </w:t>
+        <w:t xml:space="preserve">taintumisen ja verenvuodon. Tällä tavalla vaikutusten käsittely on selkeämpää, kuin esimerkiksi moniulotteisia listoja käytettäessä. Myös pelilaudan koordinaatteja varten aion tehdä oman tietorakenteen, joka sisältää x- ja y-koordinaatin (samalla tavalla kuin RobotWorld-tehtävässä). </w:t>
       </w:r>
       <w:r>
         <w:rPr>
@@ -931,23 +824,7 @@
           <w:sz w:val="24"/>
           <w:szCs w:val="24"/>
         </w:rPr>
-        <w:t xml:space="preserve">Pelikentän ruudut ja ruutujen sisällä oleva tieto naapureista eivät tule muuttumaan pelin aikana, joten niiden käsittelyyn voi käyttää </w:t>
-      </w:r>
-      <w:proofErr w:type="spellStart"/>
-      <w:r>
-        <w:rPr>
-          <w:sz w:val="24"/>
-          <w:szCs w:val="24"/>
-        </w:rPr>
-        <w:t>tupleja</w:t>
-      </w:r>
-      <w:proofErr w:type="spellEnd"/>
-      <w:r>
-        <w:rPr>
-          <w:sz w:val="24"/>
-          <w:szCs w:val="24"/>
-        </w:rPr>
-        <w:t>.</w:t>
+        <w:t>Pelikentän ruudut ja ruutujen sisällä oleva tieto naapureista eivät tule muuttumaan pelin aikana, joten niiden käsittelyyn voi käyttää tupleja.</w:t>
       </w:r>
     </w:p>
     <w:p>
@@ -1066,6 +943,14 @@
         </w:rPr>
         <w:t xml:space="preserve"> tuntia)</w:t>
       </w:r>
+      <w:r>
+        <w:rPr>
+          <w:sz w:val="24"/>
+          <w:szCs w:val="24"/>
+        </w:rPr>
+        <w:tab/>
+        <w:t># alustava versio tehty</w:t>
+      </w:r>
     </w:p>
     <w:p>
       <w:pPr>
@@ -1107,6 +992,14 @@
         </w:rPr>
         <w:t xml:space="preserve"> tuntia)</w:t>
       </w:r>
+      <w:r>
+        <w:rPr>
+          <w:sz w:val="24"/>
+          <w:szCs w:val="24"/>
+        </w:rPr>
+        <w:tab/>
+        <w:t># tehty</w:t>
+      </w:r>
     </w:p>
     <w:p>
       <w:pPr>
@@ -1230,8 +1123,6 @@
         </w:rPr>
         <w:t xml:space="preserve"> (noin 8 tuntia)</w:t>
       </w:r>
-      <w:bookmarkStart w:id="0" w:name="_GoBack"/>
-      <w:bookmarkEnd w:id="0"/>
     </w:p>
     <w:p>
       <w:pPr>
@@ -1464,7 +1355,23 @@
           <w:szCs w:val="24"/>
         </w:rPr>
         <w:tab/>
-        <w:t># yksittäinen kartta, maastot tehty</w:t>
+        <w:t># yksittäinen kartta, maastot</w:t>
+      </w:r>
+      <w:r>
+        <w:rPr>
+          <w:sz w:val="24"/>
+          <w:szCs w:val="24"/>
+        </w:rPr>
+        <w:t xml:space="preserve"> ja yksiköt</w:t>
+      </w:r>
+      <w:bookmarkStart w:id="0" w:name="_GoBack"/>
+      <w:bookmarkEnd w:id="0"/>
+      <w:r>
+        <w:rPr>
+          <w:sz w:val="24"/>
+          <w:szCs w:val="24"/>
+        </w:rPr>
+        <w:t xml:space="preserve"> tehty</w:t>
       </w:r>
     </w:p>
     <w:p>
@@ -2018,12 +1925,28 @@
           <w:u w:val="single"/>
         </w:rPr>
       </w:pPr>
-      <w:r>
+      <w:hyperlink r:id="rId19" w:history="1">
+        <w:r>
+          <w:rPr>
+            <w:rStyle w:val="Hyperlinkki"/>
+          </w:rPr>
+          <w:t>https://www.geeksforgeeks.org/priority-queue-set-1-introduction/</w:t>
+        </w:r>
+      </w:hyperlink>
+    </w:p>
+    <w:p>
+      <w:pPr>
         <w:rPr>
           <w:color w:val="0563C1" w:themeColor="hyperlink"/>
           <w:u w:val="single"/>
         </w:rPr>
-        <w:t>https://www.geeksforgeeks.org/priority-queue-set-1-introduction/</w:t>
+      </w:pPr>
+      <w:r>
+        <w:rPr>
+          <w:color w:val="0563C1" w:themeColor="hyperlink"/>
+          <w:u w:val="single"/>
+        </w:rPr>
+        <w:t>https://stackoverflow.com/questions/510972/getting-the-class-name-of-an-instance</w:t>
       </w:r>
     </w:p>
     <w:p>

</xml_diff>

<commit_message>
parannuksia ja lisäyksiä hyökkäykseen, käyttöliittymään, yksiköiden hallintaan yms.
</commit_message>
<xml_diff>
--- a/Tekninen suunnitelma.docx
+++ b/Tekninen suunnitelma.docx
@@ -1164,13 +1164,8 @@
         </w:rPr>
         <w:t xml:space="preserve"> tuntia)</w:t>
       </w:r>
-      <w:r>
-        <w:rPr>
-          <w:sz w:val="24"/>
-          <w:szCs w:val="24"/>
-        </w:rPr>
-        <w:tab/>
-      </w:r>
+      <w:bookmarkStart w:id="0" w:name="_GoBack"/>
+      <w:bookmarkEnd w:id="0"/>
     </w:p>
     <w:p>
       <w:pPr>
@@ -1364,8 +1359,6 @@
         </w:rPr>
         <w:t xml:space="preserve"> ja yksiköt</w:t>
       </w:r>
-      <w:bookmarkStart w:id="0" w:name="_GoBack"/>
-      <w:bookmarkEnd w:id="0"/>
       <w:r>
         <w:rPr>
           <w:sz w:val="24"/>

</xml_diff>

<commit_message>
loput yksiköiden kyvyt, energiasysteemi
</commit_message>
<xml_diff>
--- a/Tekninen suunnitelma.docx
+++ b/Tekninen suunnitelma.docx
@@ -427,39 +427,7 @@
           <w:sz w:val="24"/>
           <w:szCs w:val="24"/>
         </w:rPr>
-        <w:t xml:space="preserve"> pelilokin kanssa, johon lisätään tekstiä, kun pelissä tapahtuu jotain. Myös yksiköillä on oma käyttöliittymänsä. Pelaajan yksiköille on oma käyttöliittymäluokkansa (</w:t>
-      </w:r>
-      <w:proofErr w:type="spellStart"/>
-      <w:r>
-        <w:rPr>
-          <w:sz w:val="24"/>
-          <w:szCs w:val="24"/>
-        </w:rPr>
-        <w:t>Oman_kayttoliittyma</w:t>
-      </w:r>
-      <w:proofErr w:type="spellEnd"/>
-      <w:r>
-        <w:rPr>
-          <w:sz w:val="24"/>
-          <w:szCs w:val="24"/>
-        </w:rPr>
-        <w:t xml:space="preserve">), joka perii </w:t>
-      </w:r>
-      <w:proofErr w:type="spellStart"/>
-      <w:r>
-        <w:rPr>
-          <w:sz w:val="24"/>
-          <w:szCs w:val="24"/>
-        </w:rPr>
-        <w:t>Yksikon_kayttoliittyma</w:t>
-      </w:r>
-      <w:proofErr w:type="spellEnd"/>
-      <w:r>
-        <w:rPr>
-          <w:sz w:val="24"/>
-          <w:szCs w:val="24"/>
-        </w:rPr>
-        <w:t>-luokalta</w:t>
+        <w:t xml:space="preserve"> pelilokin kanssa, johon lisätään tekstiä, kun pelissä tapahtuu jotain. Myös yksiköillä on oma käyttöliittymänsä. Pelaajan yksiköille on oma käyttöliittymäluokkansa (Oman_kayttoliittyma), joka perii Yksikon_kayttoliittyma-luokalta</w:t>
       </w:r>
       <w:r>
         <w:rPr>
@@ -509,23 +477,7 @@
           <w:sz w:val="24"/>
           <w:szCs w:val="24"/>
         </w:rPr>
-        <w:t xml:space="preserve">jen lukemiseen käytetään kahta erillistä luokkaa. </w:t>
-      </w:r>
-      <w:proofErr w:type="spellStart"/>
-      <w:r>
-        <w:rPr>
-          <w:sz w:val="24"/>
-          <w:szCs w:val="24"/>
-        </w:rPr>
-        <w:t>Ominaisuuksien_lukija</w:t>
-      </w:r>
-      <w:proofErr w:type="spellEnd"/>
-      <w:r>
-        <w:rPr>
-          <w:sz w:val="24"/>
-          <w:szCs w:val="24"/>
-        </w:rPr>
-        <w:t>-luokka lukee yksiköiden ja maastojen ominaisuudet tiedostoista ja tallentaa ne sanakirjoihin. Karttojen lukija lukee pyydettäessä jonkin kartan tai tallennetun pelin tiedot. Kartan/tallennustiedoston nimi annetaan metodin parametrinä.</w:t>
+        <w:t>jen lukemiseen käytetään kahta erillistä luokkaa. Ominaisuuksien_lukija-luokka lukee yksiköiden ja maastojen ominaisuudet tiedostoista ja tallentaa ne sanakirjoihin. Karttojen lukija lukee pyydettäessä jonkin kartan tai tallennetun pelin tiedot. Kartan/tallennustiedoston nimi annetaan metodin parametrinä.</w:t>
       </w:r>
     </w:p>
     <w:p>
@@ -734,23 +686,7 @@
           <w:sz w:val="24"/>
           <w:szCs w:val="24"/>
         </w:rPr>
-        <w:t xml:space="preserve">Pelissä tarvitaan algoritmeja yksiköiden polunhakuun ja tekoälyä varten. Polunhakua varten on tarkoitus käyttää A*-algoritmia, koska se on hyvin tehokas ja sopii polunhakuun, jossa liikkumisen hinta vaihtelee. Toinen vaihtoehto olisi käyttää </w:t>
-      </w:r>
-      <w:proofErr w:type="spellStart"/>
-      <w:r>
-        <w:rPr>
-          <w:sz w:val="24"/>
-          <w:szCs w:val="24"/>
-        </w:rPr>
-        <w:t>Dijkstran</w:t>
-      </w:r>
-      <w:proofErr w:type="spellEnd"/>
-      <w:r>
-        <w:rPr>
-          <w:sz w:val="24"/>
-          <w:szCs w:val="24"/>
-        </w:rPr>
-        <w:t xml:space="preserve"> algoritmia, mutta se ei olisi yhtä tehokas kuin A*. Käytännössä tehokkuudella ei kuitenkaan todennäköisesti olisi suurta merkitystä.</w:t>
+        <w:t>Pelissä tarvitaan algoritmeja yksiköiden polunhakuun ja tekoälyä varten. Polunhakua varten on tarkoitus käyttää A*-algoritmia, koska se on hyvin tehokas ja sopii polunhakuun, jossa liikkumisen hinta vaihtelee. Toinen vaihtoehto olisi käyttää Dijkstran algoritmia, mutta se ei olisi yhtä tehokas kuin A*. Käytännössä tehokkuudella ei kuitenkaan todennäköisesti olisi suurta merkitystä.</w:t>
       </w:r>
     </w:p>
     <w:p>
@@ -838,23 +774,7 @@
           <w:szCs w:val="24"/>
         </w:rPr>
         <w:lastRenderedPageBreak/>
-        <w:t xml:space="preserve">taintumisen ja verenvuodon. Tällä tavalla vaikutusten käsittely on selkeämpää, kuin esimerkiksi moniulotteisia listoja käytettäessä. Myös pelilaudan koordinaatteja varten aion tehdä oman tietorakenteen, joka sisältää x- ja y-koordinaatin (samalla tavalla kuin </w:t>
-      </w:r>
-      <w:proofErr w:type="spellStart"/>
-      <w:r>
-        <w:rPr>
-          <w:sz w:val="24"/>
-          <w:szCs w:val="24"/>
-        </w:rPr>
-        <w:t>RobotWorld</w:t>
-      </w:r>
-      <w:proofErr w:type="spellEnd"/>
-      <w:r>
-        <w:rPr>
-          <w:sz w:val="24"/>
-          <w:szCs w:val="24"/>
-        </w:rPr>
-        <w:t xml:space="preserve">-tehtävässä). </w:t>
+        <w:t xml:space="preserve">taintumisen ja verenvuodon. Tällä tavalla vaikutusten käsittely on selkeämpää, kuin esimerkiksi moniulotteisia listoja käytettäessä. Myös pelilaudan koordinaatteja varten aion tehdä oman tietorakenteen, joka sisältää x- ja y-koordinaatin (samalla tavalla kuin RobotWorld-tehtävässä). </w:t>
       </w:r>
       <w:r>
         <w:rPr>
@@ -904,23 +824,7 @@
           <w:sz w:val="24"/>
           <w:szCs w:val="24"/>
         </w:rPr>
-        <w:t xml:space="preserve">Pelikentän ruudut ja ruutujen sisällä oleva tieto naapureista eivät tule muuttumaan pelin aikana, joten niiden käsittelyyn voi käyttää </w:t>
-      </w:r>
-      <w:proofErr w:type="spellStart"/>
-      <w:r>
-        <w:rPr>
-          <w:sz w:val="24"/>
-          <w:szCs w:val="24"/>
-        </w:rPr>
-        <w:t>tupleja</w:t>
-      </w:r>
-      <w:proofErr w:type="spellEnd"/>
-      <w:r>
-        <w:rPr>
-          <w:sz w:val="24"/>
-          <w:szCs w:val="24"/>
-        </w:rPr>
-        <w:t>.</w:t>
+        <w:t>Pelikentän ruudut ja ruutujen sisällä oleva tieto naapureista eivät tule muuttumaan pelin aikana, joten niiden käsittelyyn voi käyttää tupleja.</w:t>
       </w:r>
     </w:p>
     <w:p>
@@ -1192,6 +1096,16 @@
         </w:rPr>
         <w:t xml:space="preserve"> (noin 10 tuntia)</w:t>
       </w:r>
+      <w:r>
+        <w:rPr>
+          <w:sz w:val="24"/>
+          <w:szCs w:val="24"/>
+        </w:rPr>
+        <w:tab/>
+        <w:t># melkein tehty</w:t>
+      </w:r>
+      <w:bookmarkStart w:id="0" w:name="_GoBack"/>
+      <w:bookmarkEnd w:id="0"/>
     </w:p>
     <w:p>
       <w:pPr>
@@ -1321,8 +1235,6 @@
         </w:rPr>
         <w:t xml:space="preserve"> (noin 3 tuntia)</w:t>
       </w:r>
-      <w:bookmarkStart w:id="0" w:name="_GoBack"/>
-      <w:bookmarkEnd w:id="0"/>
       <w:r>
         <w:rPr>
           <w:sz w:val="24"/>
@@ -1567,47 +1479,6 @@
           <w:sz w:val="24"/>
           <w:szCs w:val="24"/>
         </w:rPr>
-        <w:t>yksiköiden valitseminen, sijoittelu</w:t>
-      </w:r>
-      <w:r>
-        <w:rPr>
-          <w:sz w:val="24"/>
-          <w:szCs w:val="24"/>
-        </w:rPr>
-        <w:t xml:space="preserve"> (noin </w:t>
-      </w:r>
-      <w:r>
-        <w:rPr>
-          <w:sz w:val="24"/>
-          <w:szCs w:val="24"/>
-        </w:rPr>
-        <w:t>6</w:t>
-      </w:r>
-      <w:r>
-        <w:rPr>
-          <w:sz w:val="24"/>
-          <w:szCs w:val="24"/>
-        </w:rPr>
-        <w:t xml:space="preserve"> tuntia)</w:t>
-      </w:r>
-    </w:p>
-    <w:p>
-      <w:pPr>
-        <w:pStyle w:val="Luettelokappale"/>
-        <w:numPr>
-          <w:ilvl w:val="0"/>
-          <w:numId w:val="2"/>
-        </w:numPr>
-        <w:rPr>
-          <w:sz w:val="24"/>
-          <w:szCs w:val="24"/>
-        </w:rPr>
-      </w:pPr>
-      <w:r>
-        <w:rPr>
-          <w:sz w:val="24"/>
-          <w:szCs w:val="24"/>
-        </w:rPr>
         <w:t>muuta testausta, viimeistelyä</w:t>
       </w:r>
       <w:r>
@@ -1752,17 +1623,7 @@
           <w:szCs w:val="24"/>
           <w:lang w:eastAsia="fi-FI"/>
         </w:rPr>
-        <w:t xml:space="preserve">. Laskennan testaamista voisi </w:t>
-      </w:r>
-      <w:r>
-        <w:rPr>
-          <w:rFonts w:eastAsia="Times New Roman" w:cstheme="minorHAnsi"/>
-          <w:sz w:val="24"/>
-          <w:szCs w:val="24"/>
-          <w:lang w:eastAsia="fi-FI"/>
-        </w:rPr>
-        <w:lastRenderedPageBreak/>
-        <w:t xml:space="preserve">koodata </w:t>
+        <w:t xml:space="preserve">. Laskennan testaamista voisi koodata </w:t>
       </w:r>
       <w:r>
         <w:rPr>

</xml_diff>

<commit_message>
yksityiset muuttujat ja propertyt kaikkiin luokkiin, koodin siistimistä ja pieniä korjauksia
</commit_message>
<xml_diff>
--- a/Tekninen suunnitelma.docx
+++ b/Tekninen suunnitelma.docx
@@ -1102,7 +1102,7 @@
           <w:szCs w:val="24"/>
         </w:rPr>
         <w:tab/>
-        <w:t># melkein tehty</w:t>
+        <w:t># tehty</w:t>
       </w:r>
       <w:bookmarkStart w:id="0" w:name="_GoBack"/>
       <w:bookmarkEnd w:id="0"/>
@@ -1886,13 +1886,38 @@
           <w:u w:val="single"/>
         </w:rPr>
       </w:pPr>
-      <w:r>
+      <w:hyperlink r:id="rId21" w:history="1">
+        <w:r>
+          <w:rPr>
+            <w:rStyle w:val="Hyperlinkki"/>
+          </w:rPr>
+          <w:t>https://www.journaldev.com/15797/python-time-sleep</w:t>
+        </w:r>
+      </w:hyperlink>
+    </w:p>
+    <w:p>
+      <w:pPr>
         <w:rPr>
           <w:color w:val="0563C1" w:themeColor="hyperlink"/>
           <w:u w:val="single"/>
         </w:rPr>
-        <w:t>https://www.journaldev.com/15797/python-time-sleep</w:t>
-      </w:r>
+      </w:pPr>
+      <w:hyperlink r:id="rId22" w:history="1">
+        <w:r>
+          <w:rPr>
+            <w:rStyle w:val="Hyperlinkki"/>
+          </w:rPr>
+          <w:t>https://www.programiz.com/python-programming/property</w:t>
+        </w:r>
+      </w:hyperlink>
+    </w:p>
+    <w:p>
+      <w:pPr>
+        <w:rPr>
+          <w:color w:val="0563C1" w:themeColor="hyperlink"/>
+          <w:u w:val="single"/>
+        </w:rPr>
+      </w:pPr>
     </w:p>
     <w:p>
       <w:pPr>

</xml_diff>

<commit_message>
yksityisten muutujien korjaus, yksityiset metodit
</commit_message>
<xml_diff>
--- a/Tekninen suunnitelma.docx
+++ b/Tekninen suunnitelma.docx
@@ -30,6 +30,7 @@
         </w:rPr>
         <w:t xml:space="preserve"> </w:t>
       </w:r>
+      <w:proofErr w:type="gramStart"/>
       <w:r>
         <w:rPr>
           <w:rStyle w:val="Voimakas"/>
@@ -67,7 +68,17 @@
           <w:sz w:val="32"/>
           <w:szCs w:val="32"/>
         </w:rPr>
-        <w:t>ekninen suunnitelma</w:t>
+        <w:t>ekninen</w:t>
+      </w:r>
+      <w:proofErr w:type="gramEnd"/>
+      <w:r>
+        <w:rPr>
+          <w:rStyle w:val="Voimakas"/>
+          <w:rFonts w:asciiTheme="majorHAnsi" w:hAnsiTheme="majorHAnsi" w:cstheme="majorHAnsi"/>
+          <w:sz w:val="32"/>
+          <w:szCs w:val="32"/>
+        </w:rPr>
+        <w:t xml:space="preserve"> suunnitelma</w:t>
       </w:r>
       <w:r>
         <w:rPr>
@@ -427,7 +438,39 @@
           <w:sz w:val="24"/>
           <w:szCs w:val="24"/>
         </w:rPr>
-        <w:t xml:space="preserve"> pelilokin kanssa, johon lisätään tekstiä, kun pelissä tapahtuu jotain. Myös yksiköillä on oma käyttöliittymänsä. Pelaajan yksiköille on oma käyttöliittymäluokkansa (Oman_kayttoliittyma), joka perii Yksikon_kayttoliittyma-luokalta</w:t>
+        <w:t xml:space="preserve"> pelilokin kanssa, johon lisätään tekstiä, kun pelissä tapahtuu jotain. Myös yksiköillä on oma käyttöliittymänsä. Pelaajan yksiköille on oma käyttöliittymäluokkansa (</w:t>
+      </w:r>
+      <w:proofErr w:type="spellStart"/>
+      <w:r>
+        <w:rPr>
+          <w:sz w:val="24"/>
+          <w:szCs w:val="24"/>
+        </w:rPr>
+        <w:t>Oman_kayttoliittyma</w:t>
+      </w:r>
+      <w:proofErr w:type="spellEnd"/>
+      <w:r>
+        <w:rPr>
+          <w:sz w:val="24"/>
+          <w:szCs w:val="24"/>
+        </w:rPr>
+        <w:t xml:space="preserve">), joka perii </w:t>
+      </w:r>
+      <w:proofErr w:type="spellStart"/>
+      <w:r>
+        <w:rPr>
+          <w:sz w:val="24"/>
+          <w:szCs w:val="24"/>
+        </w:rPr>
+        <w:t>Yksikon_kayttoliittyma</w:t>
+      </w:r>
+      <w:proofErr w:type="spellEnd"/>
+      <w:r>
+        <w:rPr>
+          <w:sz w:val="24"/>
+          <w:szCs w:val="24"/>
+        </w:rPr>
+        <w:t>-luokalta</w:t>
       </w:r>
       <w:r>
         <w:rPr>
@@ -477,7 +520,39 @@
           <w:sz w:val="24"/>
           <w:szCs w:val="24"/>
         </w:rPr>
-        <w:t>jen lukemiseen käytetään kahta erillistä luokkaa. Ominaisuuksien_lukija-luokka lukee yksiköiden ja maastojen ominaisuudet tiedostoista ja tallentaa ne sanakirjoihin. Karttojen lukija lukee pyydettäessä jonkin kartan tai tallennetun pelin tiedot. Kartan/tallennustiedoston nimi annetaan metodin parametrinä.</w:t>
+        <w:t xml:space="preserve">jen lukemiseen käytetään kahta erillistä luokkaa. </w:t>
+      </w:r>
+      <w:proofErr w:type="spellStart"/>
+      <w:r>
+        <w:rPr>
+          <w:sz w:val="24"/>
+          <w:szCs w:val="24"/>
+        </w:rPr>
+        <w:t>Ominaisuuksien_</w:t>
+      </w:r>
+      <w:proofErr w:type="gramStart"/>
+      <w:r>
+        <w:rPr>
+          <w:sz w:val="24"/>
+          <w:szCs w:val="24"/>
+        </w:rPr>
+        <w:t>lukija</w:t>
+      </w:r>
+      <w:proofErr w:type="spellEnd"/>
+      <w:r>
+        <w:rPr>
+          <w:sz w:val="24"/>
+          <w:szCs w:val="24"/>
+        </w:rPr>
+        <w:t>-luokka</w:t>
+      </w:r>
+      <w:proofErr w:type="gramEnd"/>
+      <w:r>
+        <w:rPr>
+          <w:sz w:val="24"/>
+          <w:szCs w:val="24"/>
+        </w:rPr>
+        <w:t xml:space="preserve"> lukee yksiköiden ja maastojen ominaisuudet tiedostoista ja tallentaa ne sanakirjoihin. Karttojen lukija lukee pyydettäessä jonkin kartan tai tallennetun pelin tiedot. Kartan/tallennustiedoston nimi annetaan metodin parametrinä.</w:t>
       </w:r>
     </w:p>
     <w:p>
@@ -686,7 +761,23 @@
           <w:sz w:val="24"/>
           <w:szCs w:val="24"/>
         </w:rPr>
-        <w:t>Pelissä tarvitaan algoritmeja yksiköiden polunhakuun ja tekoälyä varten. Polunhakua varten on tarkoitus käyttää A*-algoritmia, koska se on hyvin tehokas ja sopii polunhakuun, jossa liikkumisen hinta vaihtelee. Toinen vaihtoehto olisi käyttää Dijkstran algoritmia, mutta se ei olisi yhtä tehokas kuin A*. Käytännössä tehokkuudella ei kuitenkaan todennäköisesti olisi suurta merkitystä.</w:t>
+        <w:t xml:space="preserve">Pelissä tarvitaan algoritmeja yksiköiden polunhakuun ja tekoälyä varten. Polunhakua varten on tarkoitus käyttää A*-algoritmia, koska se on hyvin tehokas ja sopii polunhakuun, jossa liikkumisen hinta vaihtelee. Toinen vaihtoehto olisi käyttää </w:t>
+      </w:r>
+      <w:proofErr w:type="spellStart"/>
+      <w:r>
+        <w:rPr>
+          <w:sz w:val="24"/>
+          <w:szCs w:val="24"/>
+        </w:rPr>
+        <w:t>Dijkstran</w:t>
+      </w:r>
+      <w:proofErr w:type="spellEnd"/>
+      <w:r>
+        <w:rPr>
+          <w:sz w:val="24"/>
+          <w:szCs w:val="24"/>
+        </w:rPr>
+        <w:t xml:space="preserve"> algoritmia, mutta se ei olisi yhtä tehokas kuin A*. Käytännössä tehokkuudella ei kuitenkaan todennäköisesti olisi suurta merkitystä.</w:t>
       </w:r>
     </w:p>
     <w:p>
@@ -774,7 +865,23 @@
           <w:szCs w:val="24"/>
         </w:rPr>
         <w:lastRenderedPageBreak/>
-        <w:t xml:space="preserve">taintumisen ja verenvuodon. Tällä tavalla vaikutusten käsittely on selkeämpää, kuin esimerkiksi moniulotteisia listoja käytettäessä. Myös pelilaudan koordinaatteja varten aion tehdä oman tietorakenteen, joka sisältää x- ja y-koordinaatin (samalla tavalla kuin RobotWorld-tehtävässä). </w:t>
+        <w:t xml:space="preserve">taintumisen ja verenvuodon. Tällä tavalla vaikutusten käsittely on selkeämpää, kuin esimerkiksi moniulotteisia listoja käytettäessä. Myös pelilaudan koordinaatteja varten aion tehdä oman tietorakenteen, joka sisältää x- ja y-koordinaatin (samalla tavalla kuin </w:t>
+      </w:r>
+      <w:proofErr w:type="spellStart"/>
+      <w:r>
+        <w:rPr>
+          <w:sz w:val="24"/>
+          <w:szCs w:val="24"/>
+        </w:rPr>
+        <w:t>RobotWorld</w:t>
+      </w:r>
+      <w:proofErr w:type="spellEnd"/>
+      <w:r>
+        <w:rPr>
+          <w:sz w:val="24"/>
+          <w:szCs w:val="24"/>
+        </w:rPr>
+        <w:t xml:space="preserve">-tehtävässä). </w:t>
       </w:r>
       <w:r>
         <w:rPr>
@@ -824,7 +931,23 @@
           <w:sz w:val="24"/>
           <w:szCs w:val="24"/>
         </w:rPr>
-        <w:t>Pelikentän ruudut ja ruutujen sisällä oleva tieto naapureista eivät tule muuttumaan pelin aikana, joten niiden käsittelyyn voi käyttää tupleja.</w:t>
+        <w:t xml:space="preserve">Pelikentän ruudut ja ruutujen sisällä oleva tieto naapureista eivät tule muuttumaan pelin aikana, joten niiden käsittelyyn voi käyttää </w:t>
+      </w:r>
+      <w:proofErr w:type="spellStart"/>
+      <w:r>
+        <w:rPr>
+          <w:sz w:val="24"/>
+          <w:szCs w:val="24"/>
+        </w:rPr>
+        <w:t>tupleja</w:t>
+      </w:r>
+      <w:proofErr w:type="spellEnd"/>
+      <w:r>
+        <w:rPr>
+          <w:sz w:val="24"/>
+          <w:szCs w:val="24"/>
+        </w:rPr>
+        <w:t>.</w:t>
       </w:r>
     </w:p>
     <w:p>
@@ -1104,8 +1227,6 @@
         <w:tab/>
         <w:t># tehty</w:t>
       </w:r>
-      <w:bookmarkStart w:id="0" w:name="_GoBack"/>
-      <w:bookmarkEnd w:id="0"/>
     </w:p>
     <w:p>
       <w:pPr>
@@ -1739,25 +1860,12 @@
       </w:r>
     </w:p>
     <w:p>
+      <w:pPr>
+        <w:rPr>
+          <w:rStyle w:val="Hyperlinkki"/>
+        </w:rPr>
+      </w:pPr>
       <w:hyperlink r:id="rId11" w:history="1">
-        <w:r>
-          <w:rPr>
-            <w:rStyle w:val="Hyperlinkki"/>
-          </w:rPr>
-          <w:t>https://techwithtim.net/tutorials/pyqt5-tutorial/basic-gui-application/</w:t>
-        </w:r>
-      </w:hyperlink>
-      <w:r>
-        <w:t xml:space="preserve"> </w:t>
-      </w:r>
-    </w:p>
-    <w:p>
-      <w:pPr>
-        <w:rPr>
-          <w:rStyle w:val="Hyperlinkki"/>
-        </w:rPr>
-      </w:pPr>
-      <w:hyperlink r:id="rId12" w:history="1">
         <w:r>
           <w:rPr>
             <w:rStyle w:val="Hyperlinkki"/>
@@ -1772,7 +1880,7 @@
           <w:rStyle w:val="Hyperlinkki"/>
         </w:rPr>
       </w:pPr>
-      <w:hyperlink r:id="rId13" w:history="1">
+      <w:hyperlink r:id="rId12" w:history="1">
         <w:r>
           <w:rPr>
             <w:rStyle w:val="Hyperlinkki"/>
@@ -1782,7 +1890,7 @@
       </w:hyperlink>
     </w:p>
     <w:p>
-      <w:hyperlink r:id="rId14" w:history="1">
+      <w:hyperlink r:id="rId13" w:history="1">
         <w:r>
           <w:rPr>
             <w:rStyle w:val="Hyperlinkki"/>
@@ -1792,7 +1900,7 @@
       </w:hyperlink>
     </w:p>
     <w:p>
-      <w:hyperlink r:id="rId15" w:history="1">
+      <w:hyperlink r:id="rId14" w:history="1">
         <w:r>
           <w:rPr>
             <w:rStyle w:val="Hyperlinkki"/>
@@ -1807,7 +1915,7 @@
           <w:rStyle w:val="Hyperlinkki"/>
         </w:rPr>
       </w:pPr>
-      <w:hyperlink r:id="rId16" w:history="1">
+      <w:hyperlink r:id="rId15" w:history="1">
         <w:r>
           <w:rPr>
             <w:rStyle w:val="Hyperlinkki"/>
@@ -1822,7 +1930,7 @@
           <w:rStyle w:val="Hyperlinkki"/>
         </w:rPr>
       </w:pPr>
-      <w:hyperlink r:id="rId17" w:anchor="pythons-with-open-as-pattern" w:history="1">
+      <w:hyperlink r:id="rId16" w:anchor="pythons-with-open-as-pattern" w:history="1">
         <w:r>
           <w:rPr>
             <w:rStyle w:val="Hyperlinkki"/>
@@ -1838,7 +1946,7 @@
           <w:u w:val="single"/>
         </w:rPr>
       </w:pPr>
-      <w:hyperlink r:id="rId18" w:history="1">
+      <w:hyperlink r:id="rId17" w:history="1">
         <w:r>
           <w:rPr>
             <w:rStyle w:val="Hyperlinkki"/>
@@ -1854,7 +1962,7 @@
           <w:u w:val="single"/>
         </w:rPr>
       </w:pPr>
-      <w:hyperlink r:id="rId19" w:history="1">
+      <w:hyperlink r:id="rId18" w:history="1">
         <w:r>
           <w:rPr>
             <w:rStyle w:val="Hyperlinkki"/>
@@ -1870,7 +1978,7 @@
           <w:u w:val="single"/>
         </w:rPr>
       </w:pPr>
-      <w:hyperlink r:id="rId20" w:history="1">
+      <w:hyperlink r:id="rId19" w:history="1">
         <w:r>
           <w:rPr>
             <w:rStyle w:val="Hyperlinkki"/>
@@ -1878,6 +1986,8 @@
           <w:t>https://stackoverflow.com/questions/510972/getting-the-class-name-of-an-instance</w:t>
         </w:r>
       </w:hyperlink>
+      <w:bookmarkStart w:id="0" w:name="_GoBack"/>
+      <w:bookmarkEnd w:id="0"/>
     </w:p>
     <w:p>
       <w:pPr>
@@ -1886,7 +1996,7 @@
           <w:u w:val="single"/>
         </w:rPr>
       </w:pPr>
-      <w:hyperlink r:id="rId21" w:history="1">
+      <w:hyperlink r:id="rId20" w:history="1">
         <w:r>
           <w:rPr>
             <w:rStyle w:val="Hyperlinkki"/>
@@ -1898,11 +2008,10 @@
     <w:p>
       <w:pPr>
         <w:rPr>
-          <w:color w:val="0563C1" w:themeColor="hyperlink"/>
-          <w:u w:val="single"/>
-        </w:rPr>
-      </w:pPr>
-      <w:hyperlink r:id="rId22" w:history="1">
+          <w:rStyle w:val="Hyperlinkki"/>
+        </w:rPr>
+      </w:pPr>
+      <w:hyperlink r:id="rId21" w:history="1">
         <w:r>
           <w:rPr>
             <w:rStyle w:val="Hyperlinkki"/>
@@ -1910,6 +2019,50 @@
           <w:t>https://www.programiz.com/python-programming/property</w:t>
         </w:r>
       </w:hyperlink>
+    </w:p>
+    <w:p>
+      <w:pPr>
+        <w:rPr>
+          <w:rStyle w:val="Hyperlinkki"/>
+        </w:rPr>
+      </w:pPr>
+      <w:r>
+        <w:rPr>
+          <w:rStyle w:val="Hyperlinkki"/>
+        </w:rPr>
+        <w:t>https://stackoverflow.com/questions/1641219/does-python-have-private-variables-in-classes</w:t>
+      </w:r>
+    </w:p>
+    <w:p>
+      <w:pPr>
+        <w:rPr>
+          <w:color w:val="0563C1" w:themeColor="hyperlink"/>
+          <w:u w:val="single"/>
+        </w:rPr>
+      </w:pPr>
+      <w:hyperlink r:id="rId22" w:history="1">
+        <w:r>
+          <w:rPr>
+            <w:rStyle w:val="Hyperlinkki"/>
+          </w:rPr>
+          <w:t>https://www.geeksforgeeks.org/private-variables-python/</w:t>
+        </w:r>
+      </w:hyperlink>
+    </w:p>
+    <w:p>
+      <w:pPr>
+        <w:rPr>
+          <w:color w:val="0563C1" w:themeColor="hyperlink"/>
+          <w:u w:val="single"/>
+        </w:rPr>
+      </w:pPr>
+      <w:r>
+        <w:rPr>
+          <w:color w:val="0563C1" w:themeColor="hyperlink"/>
+          <w:u w:val="single"/>
+        </w:rPr>
+        <w:t>https://www.geeksforgeeks.org/private-methods-in-python/?ref=rp</w:t>
+      </w:r>
     </w:p>
     <w:p>
       <w:pPr>

</xml_diff>

<commit_message>
kykyjen lukeminen tiedostosta, alustava pelin ohjaus
</commit_message>
<xml_diff>
--- a/Tekninen suunnitelma.docx
+++ b/Tekninen suunnitelma.docx
@@ -30,7 +30,6 @@
         </w:rPr>
         <w:t xml:space="preserve"> </w:t>
       </w:r>
-      <w:proofErr w:type="gramStart"/>
       <w:r>
         <w:rPr>
           <w:rStyle w:val="Voimakas"/>
@@ -68,17 +67,7 @@
           <w:sz w:val="32"/>
           <w:szCs w:val="32"/>
         </w:rPr>
-        <w:t>ekninen</w:t>
-      </w:r>
-      <w:proofErr w:type="gramEnd"/>
-      <w:r>
-        <w:rPr>
-          <w:rStyle w:val="Voimakas"/>
-          <w:rFonts w:asciiTheme="majorHAnsi" w:hAnsiTheme="majorHAnsi" w:cstheme="majorHAnsi"/>
-          <w:sz w:val="32"/>
-          <w:szCs w:val="32"/>
-        </w:rPr>
-        <w:t xml:space="preserve"> suunnitelma</w:t>
+        <w:t>ekninen suunnitelma</w:t>
       </w:r>
       <w:r>
         <w:rPr>
@@ -438,39 +427,7 @@
           <w:sz w:val="24"/>
           <w:szCs w:val="24"/>
         </w:rPr>
-        <w:t xml:space="preserve"> pelilokin kanssa, johon lisätään tekstiä, kun pelissä tapahtuu jotain. Myös yksiköillä on oma käyttöliittymänsä. Pelaajan yksiköille on oma käyttöliittymäluokkansa (</w:t>
-      </w:r>
-      <w:proofErr w:type="spellStart"/>
-      <w:r>
-        <w:rPr>
-          <w:sz w:val="24"/>
-          <w:szCs w:val="24"/>
-        </w:rPr>
-        <w:t>Oman_kayttoliittyma</w:t>
-      </w:r>
-      <w:proofErr w:type="spellEnd"/>
-      <w:r>
-        <w:rPr>
-          <w:sz w:val="24"/>
-          <w:szCs w:val="24"/>
-        </w:rPr>
-        <w:t xml:space="preserve">), joka perii </w:t>
-      </w:r>
-      <w:proofErr w:type="spellStart"/>
-      <w:r>
-        <w:rPr>
-          <w:sz w:val="24"/>
-          <w:szCs w:val="24"/>
-        </w:rPr>
-        <w:t>Yksikon_kayttoliittyma</w:t>
-      </w:r>
-      <w:proofErr w:type="spellEnd"/>
-      <w:r>
-        <w:rPr>
-          <w:sz w:val="24"/>
-          <w:szCs w:val="24"/>
-        </w:rPr>
-        <w:t>-luokalta</w:t>
+        <w:t xml:space="preserve"> pelilokin kanssa, johon lisätään tekstiä, kun pelissä tapahtuu jotain. Myös yksiköillä on oma käyttöliittymänsä. Pelaajan yksiköille on oma käyttöliittymäluokkansa (Oman_kayttoliittyma), joka perii Yksikon_kayttoliittyma-luokalta</w:t>
       </w:r>
       <w:r>
         <w:rPr>
@@ -520,39 +477,7 @@
           <w:sz w:val="24"/>
           <w:szCs w:val="24"/>
         </w:rPr>
-        <w:t xml:space="preserve">jen lukemiseen käytetään kahta erillistä luokkaa. </w:t>
-      </w:r>
-      <w:proofErr w:type="spellStart"/>
-      <w:r>
-        <w:rPr>
-          <w:sz w:val="24"/>
-          <w:szCs w:val="24"/>
-        </w:rPr>
-        <w:t>Ominaisuuksien_</w:t>
-      </w:r>
-      <w:proofErr w:type="gramStart"/>
-      <w:r>
-        <w:rPr>
-          <w:sz w:val="24"/>
-          <w:szCs w:val="24"/>
-        </w:rPr>
-        <w:t>lukija</w:t>
-      </w:r>
-      <w:proofErr w:type="spellEnd"/>
-      <w:r>
-        <w:rPr>
-          <w:sz w:val="24"/>
-          <w:szCs w:val="24"/>
-        </w:rPr>
-        <w:t>-luokka</w:t>
-      </w:r>
-      <w:proofErr w:type="gramEnd"/>
-      <w:r>
-        <w:rPr>
-          <w:sz w:val="24"/>
-          <w:szCs w:val="24"/>
-        </w:rPr>
-        <w:t xml:space="preserve"> lukee yksiköiden ja maastojen ominaisuudet tiedostoista ja tallentaa ne sanakirjoihin. Karttojen lukija lukee pyydettäessä jonkin kartan tai tallennetun pelin tiedot. Kartan/tallennustiedoston nimi annetaan metodin parametrinä.</w:t>
+        <w:t>jen lukemiseen käytetään kahta erillistä luokkaa. Ominaisuuksien_lukija-luokka lukee yksiköiden ja maastojen ominaisuudet tiedostoista ja tallentaa ne sanakirjoihin. Karttojen lukija lukee pyydettäessä jonkin kartan tai tallennetun pelin tiedot. Kartan/tallennustiedoston nimi annetaan metodin parametrinä.</w:t>
       </w:r>
     </w:p>
     <w:p>
@@ -761,23 +686,7 @@
           <w:sz w:val="24"/>
           <w:szCs w:val="24"/>
         </w:rPr>
-        <w:t xml:space="preserve">Pelissä tarvitaan algoritmeja yksiköiden polunhakuun ja tekoälyä varten. Polunhakua varten on tarkoitus käyttää A*-algoritmia, koska se on hyvin tehokas ja sopii polunhakuun, jossa liikkumisen hinta vaihtelee. Toinen vaihtoehto olisi käyttää </w:t>
-      </w:r>
-      <w:proofErr w:type="spellStart"/>
-      <w:r>
-        <w:rPr>
-          <w:sz w:val="24"/>
-          <w:szCs w:val="24"/>
-        </w:rPr>
-        <w:t>Dijkstran</w:t>
-      </w:r>
-      <w:proofErr w:type="spellEnd"/>
-      <w:r>
-        <w:rPr>
-          <w:sz w:val="24"/>
-          <w:szCs w:val="24"/>
-        </w:rPr>
-        <w:t xml:space="preserve"> algoritmia, mutta se ei olisi yhtä tehokas kuin A*. Käytännössä tehokkuudella ei kuitenkaan todennäköisesti olisi suurta merkitystä.</w:t>
+        <w:t>Pelissä tarvitaan algoritmeja yksiköiden polunhakuun ja tekoälyä varten. Polunhakua varten on tarkoitus käyttää A*-algoritmia, koska se on hyvin tehokas ja sopii polunhakuun, jossa liikkumisen hinta vaihtelee. Toinen vaihtoehto olisi käyttää Dijkstran algoritmia, mutta se ei olisi yhtä tehokas kuin A*. Käytännössä tehokkuudella ei kuitenkaan todennäköisesti olisi suurta merkitystä.</w:t>
       </w:r>
     </w:p>
     <w:p>
@@ -865,23 +774,7 @@
           <w:szCs w:val="24"/>
         </w:rPr>
         <w:lastRenderedPageBreak/>
-        <w:t xml:space="preserve">taintumisen ja verenvuodon. Tällä tavalla vaikutusten käsittely on selkeämpää, kuin esimerkiksi moniulotteisia listoja käytettäessä. Myös pelilaudan koordinaatteja varten aion tehdä oman tietorakenteen, joka sisältää x- ja y-koordinaatin (samalla tavalla kuin </w:t>
-      </w:r>
-      <w:proofErr w:type="spellStart"/>
-      <w:r>
-        <w:rPr>
-          <w:sz w:val="24"/>
-          <w:szCs w:val="24"/>
-        </w:rPr>
-        <w:t>RobotWorld</w:t>
-      </w:r>
-      <w:proofErr w:type="spellEnd"/>
-      <w:r>
-        <w:rPr>
-          <w:sz w:val="24"/>
-          <w:szCs w:val="24"/>
-        </w:rPr>
-        <w:t xml:space="preserve">-tehtävässä). </w:t>
+        <w:t xml:space="preserve">taintumisen ja verenvuodon. Tällä tavalla vaikutusten käsittely on selkeämpää, kuin esimerkiksi moniulotteisia listoja käytettäessä. Myös pelilaudan koordinaatteja varten aion tehdä oman tietorakenteen, joka sisältää x- ja y-koordinaatin (samalla tavalla kuin RobotWorld-tehtävässä). </w:t>
       </w:r>
       <w:r>
         <w:rPr>
@@ -931,23 +824,7 @@
           <w:sz w:val="24"/>
           <w:szCs w:val="24"/>
         </w:rPr>
-        <w:t xml:space="preserve">Pelikentän ruudut ja ruutujen sisällä oleva tieto naapureista eivät tule muuttumaan pelin aikana, joten niiden käsittelyyn voi käyttää </w:t>
-      </w:r>
-      <w:proofErr w:type="spellStart"/>
-      <w:r>
-        <w:rPr>
-          <w:sz w:val="24"/>
-          <w:szCs w:val="24"/>
-        </w:rPr>
-        <w:t>tupleja</w:t>
-      </w:r>
-      <w:proofErr w:type="spellEnd"/>
-      <w:r>
-        <w:rPr>
-          <w:sz w:val="24"/>
-          <w:szCs w:val="24"/>
-        </w:rPr>
-        <w:t>.</w:t>
+        <w:t>Pelikentän ruudut ja ruutujen sisällä oleva tieto naapureista eivät tule muuttumaan pelin aikana, joten niiden käsittelyyn voi käyttää tupleja.</w:t>
       </w:r>
     </w:p>
     <w:p>
@@ -1254,6 +1131,16 @@
         </w:rPr>
         <w:t xml:space="preserve"> (noin 8 tuntia)</w:t>
       </w:r>
+      <w:r>
+        <w:rPr>
+          <w:sz w:val="24"/>
+          <w:szCs w:val="24"/>
+        </w:rPr>
+        <w:tab/>
+        <w:t># alustava versio tehty</w:t>
+      </w:r>
+      <w:bookmarkStart w:id="0" w:name="_GoBack"/>
+      <w:bookmarkEnd w:id="0"/>
     </w:p>
     <w:p>
       <w:pPr>
@@ -1986,8 +1873,6 @@
           <w:t>https://stackoverflow.com/questions/510972/getting-the-class-name-of-an-instance</w:t>
         </w:r>
       </w:hyperlink>
-      <w:bookmarkStart w:id="0" w:name="_GoBack"/>
-      <w:bookmarkEnd w:id="0"/>
     </w:p>
     <w:p>
       <w:pPr>

</xml_diff>

<commit_message>
käyttöliittymän hiontaa, lisäyksiä kykyihin
</commit_message>
<xml_diff>
--- a/Tekninen suunnitelma.docx
+++ b/Tekninen suunnitelma.docx
@@ -1139,8 +1139,6 @@
         <w:tab/>
         <w:t># alustava versio tehty</w:t>
       </w:r>
-      <w:bookmarkStart w:id="0" w:name="_GoBack"/>
-      <w:bookmarkEnd w:id="0"/>
     </w:p>
     <w:p>
       <w:pPr>
@@ -1941,13 +1939,30 @@
           <w:u w:val="single"/>
         </w:rPr>
       </w:pPr>
-      <w:r>
+      <w:hyperlink r:id="rId23" w:history="1">
+        <w:r>
+          <w:rPr>
+            <w:rStyle w:val="Hyperlinkki"/>
+          </w:rPr>
+          <w:t>https://www.geeksforgeeks.org/private-methods-in-python/?ref=rp</w:t>
+        </w:r>
+      </w:hyperlink>
+    </w:p>
+    <w:p>
+      <w:pPr>
         <w:rPr>
           <w:color w:val="0563C1" w:themeColor="hyperlink"/>
           <w:u w:val="single"/>
         </w:rPr>
-        <w:t>https://www.geeksforgeeks.org/private-methods-in-python/?ref=rp</w:t>
-      </w:r>
+      </w:pPr>
+      <w:hyperlink r:id="rId24" w:history="1">
+        <w:r>
+          <w:rPr>
+            <w:rStyle w:val="Hyperlinkki"/>
+          </w:rPr>
+          <w:t>https://stackoverflow.com/questions/46656634/pyqt5-qtimer-count-until-specific-seconds</w:t>
+        </w:r>
+      </w:hyperlink>
     </w:p>
     <w:p>
       <w:pPr>
@@ -1956,13 +1971,20 @@
           <w:u w:val="single"/>
         </w:rPr>
       </w:pPr>
-    </w:p>
-    <w:p>
-      <w:pPr>
+      <w:r>
         <w:rPr>
           <w:color w:val="0563C1" w:themeColor="hyperlink"/>
           <w:u w:val="single"/>
         </w:rPr>
+        <w:t>https://stackoverflow.com/questions/6784084/how-to-pass-arguments-to-functions-by-the-click-of-button-in-pyqt</w:t>
+      </w:r>
+    </w:p>
+    <w:p>
+      <w:pPr>
+        <w:rPr>
+          <w:color w:val="0563C1" w:themeColor="hyperlink"/>
+          <w:u w:val="single"/>
+        </w:rPr>
       </w:pPr>
     </w:p>
     <w:p>
@@ -1971,6 +1993,8 @@
           <w:rStyle w:val="Hyperlinkki"/>
         </w:rPr>
       </w:pPr>
+      <w:bookmarkStart w:id="0" w:name="_GoBack"/>
+      <w:bookmarkEnd w:id="0"/>
     </w:p>
     <w:p>
       <w:pPr>

</xml_diff>

<commit_message>
käyttöliittymän hiontaa, pieniä lisäyksiä kykyihin
</commit_message>
<xml_diff>
--- a/Tekninen suunnitelma.docx
+++ b/Tekninen suunnitelma.docx
@@ -30,6 +30,7 @@
         </w:rPr>
         <w:t xml:space="preserve"> </w:t>
       </w:r>
+      <w:proofErr w:type="gramStart"/>
       <w:r>
         <w:rPr>
           <w:rStyle w:val="Voimakas"/>
@@ -67,7 +68,17 @@
           <w:sz w:val="32"/>
           <w:szCs w:val="32"/>
         </w:rPr>
-        <w:t>ekninen suunnitelma</w:t>
+        <w:t>ekninen</w:t>
+      </w:r>
+      <w:proofErr w:type="gramEnd"/>
+      <w:r>
+        <w:rPr>
+          <w:rStyle w:val="Voimakas"/>
+          <w:rFonts w:asciiTheme="majorHAnsi" w:hAnsiTheme="majorHAnsi" w:cstheme="majorHAnsi"/>
+          <w:sz w:val="32"/>
+          <w:szCs w:val="32"/>
+        </w:rPr>
+        <w:t xml:space="preserve"> suunnitelma</w:t>
       </w:r>
       <w:r>
         <w:rPr>
@@ -427,7 +438,39 @@
           <w:sz w:val="24"/>
           <w:szCs w:val="24"/>
         </w:rPr>
-        <w:t xml:space="preserve"> pelilokin kanssa, johon lisätään tekstiä, kun pelissä tapahtuu jotain. Myös yksiköillä on oma käyttöliittymänsä. Pelaajan yksiköille on oma käyttöliittymäluokkansa (Oman_kayttoliittyma), joka perii Yksikon_kayttoliittyma-luokalta</w:t>
+        <w:t xml:space="preserve"> pelilokin kanssa, johon lisätään tekstiä, kun pelissä tapahtuu jotain. Myös yksiköillä on oma käyttöliittymänsä. Pelaajan yksiköille on oma käyttöliittymäluokkansa (</w:t>
+      </w:r>
+      <w:proofErr w:type="spellStart"/>
+      <w:r>
+        <w:rPr>
+          <w:sz w:val="24"/>
+          <w:szCs w:val="24"/>
+        </w:rPr>
+        <w:t>Oman_kayttoliittyma</w:t>
+      </w:r>
+      <w:proofErr w:type="spellEnd"/>
+      <w:r>
+        <w:rPr>
+          <w:sz w:val="24"/>
+          <w:szCs w:val="24"/>
+        </w:rPr>
+        <w:t xml:space="preserve">), joka perii </w:t>
+      </w:r>
+      <w:proofErr w:type="spellStart"/>
+      <w:r>
+        <w:rPr>
+          <w:sz w:val="24"/>
+          <w:szCs w:val="24"/>
+        </w:rPr>
+        <w:t>Yksikon_kayttoliittyma</w:t>
+      </w:r>
+      <w:proofErr w:type="spellEnd"/>
+      <w:r>
+        <w:rPr>
+          <w:sz w:val="24"/>
+          <w:szCs w:val="24"/>
+        </w:rPr>
+        <w:t>-luokalta</w:t>
       </w:r>
       <w:r>
         <w:rPr>
@@ -477,7 +520,39 @@
           <w:sz w:val="24"/>
           <w:szCs w:val="24"/>
         </w:rPr>
-        <w:t>jen lukemiseen käytetään kahta erillistä luokkaa. Ominaisuuksien_lukija-luokka lukee yksiköiden ja maastojen ominaisuudet tiedostoista ja tallentaa ne sanakirjoihin. Karttojen lukija lukee pyydettäessä jonkin kartan tai tallennetun pelin tiedot. Kartan/tallennustiedoston nimi annetaan metodin parametrinä.</w:t>
+        <w:t xml:space="preserve">jen lukemiseen käytetään kahta erillistä luokkaa. </w:t>
+      </w:r>
+      <w:proofErr w:type="spellStart"/>
+      <w:r>
+        <w:rPr>
+          <w:sz w:val="24"/>
+          <w:szCs w:val="24"/>
+        </w:rPr>
+        <w:t>Ominaisuuksien_</w:t>
+      </w:r>
+      <w:proofErr w:type="gramStart"/>
+      <w:r>
+        <w:rPr>
+          <w:sz w:val="24"/>
+          <w:szCs w:val="24"/>
+        </w:rPr>
+        <w:t>lukija</w:t>
+      </w:r>
+      <w:proofErr w:type="spellEnd"/>
+      <w:r>
+        <w:rPr>
+          <w:sz w:val="24"/>
+          <w:szCs w:val="24"/>
+        </w:rPr>
+        <w:t>-luokka</w:t>
+      </w:r>
+      <w:proofErr w:type="gramEnd"/>
+      <w:r>
+        <w:rPr>
+          <w:sz w:val="24"/>
+          <w:szCs w:val="24"/>
+        </w:rPr>
+        <w:t xml:space="preserve"> lukee yksiköiden ja maastojen ominaisuudet tiedostoista ja tallentaa ne sanakirjoihin. Karttojen lukija lukee pyydettäessä jonkin kartan tai tallennetun pelin tiedot. Kartan/tallennustiedoston nimi annetaan metodin parametrinä.</w:t>
       </w:r>
     </w:p>
     <w:p>
@@ -686,7 +761,23 @@
           <w:sz w:val="24"/>
           <w:szCs w:val="24"/>
         </w:rPr>
-        <w:t>Pelissä tarvitaan algoritmeja yksiköiden polunhakuun ja tekoälyä varten. Polunhakua varten on tarkoitus käyttää A*-algoritmia, koska se on hyvin tehokas ja sopii polunhakuun, jossa liikkumisen hinta vaihtelee. Toinen vaihtoehto olisi käyttää Dijkstran algoritmia, mutta se ei olisi yhtä tehokas kuin A*. Käytännössä tehokkuudella ei kuitenkaan todennäköisesti olisi suurta merkitystä.</w:t>
+        <w:t xml:space="preserve">Pelissä tarvitaan algoritmeja yksiköiden polunhakuun ja tekoälyä varten. Polunhakua varten on tarkoitus käyttää A*-algoritmia, koska se on hyvin tehokas ja sopii polunhakuun, jossa liikkumisen hinta vaihtelee. Toinen vaihtoehto olisi käyttää </w:t>
+      </w:r>
+      <w:proofErr w:type="spellStart"/>
+      <w:r>
+        <w:rPr>
+          <w:sz w:val="24"/>
+          <w:szCs w:val="24"/>
+        </w:rPr>
+        <w:t>Dijkstran</w:t>
+      </w:r>
+      <w:proofErr w:type="spellEnd"/>
+      <w:r>
+        <w:rPr>
+          <w:sz w:val="24"/>
+          <w:szCs w:val="24"/>
+        </w:rPr>
+        <w:t xml:space="preserve"> algoritmia, mutta se ei olisi yhtä tehokas kuin A*. Käytännössä tehokkuudella ei kuitenkaan todennäköisesti olisi suurta merkitystä.</w:t>
       </w:r>
     </w:p>
     <w:p>
@@ -774,7 +865,23 @@
           <w:szCs w:val="24"/>
         </w:rPr>
         <w:lastRenderedPageBreak/>
-        <w:t xml:space="preserve">taintumisen ja verenvuodon. Tällä tavalla vaikutusten käsittely on selkeämpää, kuin esimerkiksi moniulotteisia listoja käytettäessä. Myös pelilaudan koordinaatteja varten aion tehdä oman tietorakenteen, joka sisältää x- ja y-koordinaatin (samalla tavalla kuin RobotWorld-tehtävässä). </w:t>
+        <w:t xml:space="preserve">taintumisen ja verenvuodon. Tällä tavalla vaikutusten käsittely on selkeämpää, kuin esimerkiksi moniulotteisia listoja käytettäessä. Myös pelilaudan koordinaatteja varten aion tehdä oman tietorakenteen, joka sisältää x- ja y-koordinaatin (samalla tavalla kuin </w:t>
+      </w:r>
+      <w:proofErr w:type="spellStart"/>
+      <w:r>
+        <w:rPr>
+          <w:sz w:val="24"/>
+          <w:szCs w:val="24"/>
+        </w:rPr>
+        <w:t>RobotWorld</w:t>
+      </w:r>
+      <w:proofErr w:type="spellEnd"/>
+      <w:r>
+        <w:rPr>
+          <w:sz w:val="24"/>
+          <w:szCs w:val="24"/>
+        </w:rPr>
+        <w:t xml:space="preserve">-tehtävässä). </w:t>
       </w:r>
       <w:r>
         <w:rPr>
@@ -824,7 +931,23 @@
           <w:sz w:val="24"/>
           <w:szCs w:val="24"/>
         </w:rPr>
-        <w:t>Pelikentän ruudut ja ruutujen sisällä oleva tieto naapureista eivät tule muuttumaan pelin aikana, joten niiden käsittelyyn voi käyttää tupleja.</w:t>
+        <w:t xml:space="preserve">Pelikentän ruudut ja ruutujen sisällä oleva tieto naapureista eivät tule muuttumaan pelin aikana, joten niiden käsittelyyn voi käyttää </w:t>
+      </w:r>
+      <w:proofErr w:type="spellStart"/>
+      <w:r>
+        <w:rPr>
+          <w:sz w:val="24"/>
+          <w:szCs w:val="24"/>
+        </w:rPr>
+        <w:t>tupleja</w:t>
+      </w:r>
+      <w:proofErr w:type="spellEnd"/>
+      <w:r>
+        <w:rPr>
+          <w:sz w:val="24"/>
+          <w:szCs w:val="24"/>
+        </w:rPr>
+        <w:t>.</w:t>
       </w:r>
     </w:p>
     <w:p>
@@ -1971,68 +2094,31 @@
           <w:u w:val="single"/>
         </w:rPr>
       </w:pPr>
-      <w:r>
+      <w:hyperlink r:id="rId25" w:history="1">
+        <w:r>
+          <w:rPr>
+            <w:rStyle w:val="Hyperlinkki"/>
+          </w:rPr>
+          <w:t>https://stackoverflow.com/questions/6784084/how-to-pass-arguments-to-functions-by-the-click-of-button-in-pyqt</w:t>
+        </w:r>
+      </w:hyperlink>
+    </w:p>
+    <w:p>
+      <w:pPr>
         <w:rPr>
           <w:color w:val="0563C1" w:themeColor="hyperlink"/>
           <w:u w:val="single"/>
         </w:rPr>
-        <w:t>https://stackoverflow.com/questions/6784084/how-to-pass-arguments-to-functions-by-the-click-of-button-in-pyqt</w:t>
-      </w:r>
-    </w:p>
-    <w:p>
-      <w:pPr>
+      </w:pPr>
+      <w:r>
         <w:rPr>
           <w:color w:val="0563C1" w:themeColor="hyperlink"/>
           <w:u w:val="single"/>
         </w:rPr>
-      </w:pPr>
-    </w:p>
-    <w:p>
-      <w:pPr>
-        <w:rPr>
-          <w:rStyle w:val="Hyperlinkki"/>
-        </w:rPr>
-      </w:pPr>
+        <w:t>https://www.geeksforgeeks.org/default-arguments-in-python/</w:t>
+      </w:r>
       <w:bookmarkStart w:id="0" w:name="_GoBack"/>
       <w:bookmarkEnd w:id="0"/>
-    </w:p>
-    <w:p>
-      <w:pPr>
-        <w:rPr>
-          <w:rStyle w:val="Hyperlinkki"/>
-          <w:sz w:val="24"/>
-          <w:szCs w:val="24"/>
-          <w:u w:val="none"/>
-        </w:rPr>
-      </w:pPr>
-    </w:p>
-    <w:p>
-      <w:pPr>
-        <w:rPr>
-          <w:rStyle w:val="Hyperlinkki"/>
-          <w:sz w:val="24"/>
-          <w:szCs w:val="24"/>
-          <w:u w:val="none"/>
-        </w:rPr>
-      </w:pPr>
-    </w:p>
-    <w:p>
-      <w:pPr>
-        <w:rPr>
-          <w:rStyle w:val="Hyperlinkki"/>
-          <w:sz w:val="24"/>
-          <w:szCs w:val="24"/>
-          <w:u w:val="none"/>
-        </w:rPr>
-      </w:pPr>
-    </w:p>
-    <w:p>
-      <w:pPr>
-        <w:rPr>
-          <w:sz w:val="24"/>
-          <w:szCs w:val="24"/>
-        </w:rPr>
-      </w:pPr>
     </w:p>
     <w:sectPr>
       <w:pgSz w:w="11906" w:h="16838"/>

</xml_diff>

<commit_message>
polunhaun ja näkyvyyden testaus
</commit_message>
<xml_diff>
--- a/Tekninen suunnitelma.docx
+++ b/Tekninen suunnitelma.docx
@@ -30,7 +30,6 @@
         </w:rPr>
         <w:t xml:space="preserve"> </w:t>
       </w:r>
-      <w:proofErr w:type="gramStart"/>
       <w:r>
         <w:rPr>
           <w:rStyle w:val="Voimakas"/>
@@ -68,17 +67,7 @@
           <w:sz w:val="32"/>
           <w:szCs w:val="32"/>
         </w:rPr>
-        <w:t>ekninen</w:t>
-      </w:r>
-      <w:proofErr w:type="gramEnd"/>
-      <w:r>
-        <w:rPr>
-          <w:rStyle w:val="Voimakas"/>
-          <w:rFonts w:asciiTheme="majorHAnsi" w:hAnsiTheme="majorHAnsi" w:cstheme="majorHAnsi"/>
-          <w:sz w:val="32"/>
-          <w:szCs w:val="32"/>
-        </w:rPr>
-        <w:t xml:space="preserve"> suunnitelma</w:t>
+        <w:t>ekninen suunnitelma</w:t>
       </w:r>
       <w:r>
         <w:rPr>
@@ -438,39 +427,7 @@
           <w:sz w:val="24"/>
           <w:szCs w:val="24"/>
         </w:rPr>
-        <w:t xml:space="preserve"> pelilokin kanssa, johon lisätään tekstiä, kun pelissä tapahtuu jotain. Myös yksiköillä on oma käyttöliittymänsä. Pelaajan yksiköille on oma käyttöliittymäluokkansa (</w:t>
-      </w:r>
-      <w:proofErr w:type="spellStart"/>
-      <w:r>
-        <w:rPr>
-          <w:sz w:val="24"/>
-          <w:szCs w:val="24"/>
-        </w:rPr>
-        <w:t>Oman_kayttoliittyma</w:t>
-      </w:r>
-      <w:proofErr w:type="spellEnd"/>
-      <w:r>
-        <w:rPr>
-          <w:sz w:val="24"/>
-          <w:szCs w:val="24"/>
-        </w:rPr>
-        <w:t xml:space="preserve">), joka perii </w:t>
-      </w:r>
-      <w:proofErr w:type="spellStart"/>
-      <w:r>
-        <w:rPr>
-          <w:sz w:val="24"/>
-          <w:szCs w:val="24"/>
-        </w:rPr>
-        <w:t>Yksikon_kayttoliittyma</w:t>
-      </w:r>
-      <w:proofErr w:type="spellEnd"/>
-      <w:r>
-        <w:rPr>
-          <w:sz w:val="24"/>
-          <w:szCs w:val="24"/>
-        </w:rPr>
-        <w:t>-luokalta</w:t>
+        <w:t xml:space="preserve"> pelilokin kanssa, johon lisätään tekstiä, kun pelissä tapahtuu jotain. Myös yksiköillä on oma käyttöliittymänsä. Pelaajan yksiköille on oma käyttöliittymäluokkansa (Oman_kayttoliittyma), joka perii Yksikon_kayttoliittyma-luokalta</w:t>
       </w:r>
       <w:r>
         <w:rPr>
@@ -520,39 +477,7 @@
           <w:sz w:val="24"/>
           <w:szCs w:val="24"/>
         </w:rPr>
-        <w:t xml:space="preserve">jen lukemiseen käytetään kahta erillistä luokkaa. </w:t>
-      </w:r>
-      <w:proofErr w:type="spellStart"/>
-      <w:r>
-        <w:rPr>
-          <w:sz w:val="24"/>
-          <w:szCs w:val="24"/>
-        </w:rPr>
-        <w:t>Ominaisuuksien_</w:t>
-      </w:r>
-      <w:proofErr w:type="gramStart"/>
-      <w:r>
-        <w:rPr>
-          <w:sz w:val="24"/>
-          <w:szCs w:val="24"/>
-        </w:rPr>
-        <w:t>lukija</w:t>
-      </w:r>
-      <w:proofErr w:type="spellEnd"/>
-      <w:r>
-        <w:rPr>
-          <w:sz w:val="24"/>
-          <w:szCs w:val="24"/>
-        </w:rPr>
-        <w:t>-luokka</w:t>
-      </w:r>
-      <w:proofErr w:type="gramEnd"/>
-      <w:r>
-        <w:rPr>
-          <w:sz w:val="24"/>
-          <w:szCs w:val="24"/>
-        </w:rPr>
-        <w:t xml:space="preserve"> lukee yksiköiden ja maastojen ominaisuudet tiedostoista ja tallentaa ne sanakirjoihin. Karttojen lukija lukee pyydettäessä jonkin kartan tai tallennetun pelin tiedot. Kartan/tallennustiedoston nimi annetaan metodin parametrinä.</w:t>
+        <w:t>jen lukemiseen käytetään kahta erillistä luokkaa. Ominaisuuksien_lukija-luokka lukee yksiköiden ja maastojen ominaisuudet tiedostoista ja tallentaa ne sanakirjoihin. Karttojen lukija lukee pyydettäessä jonkin kartan tai tallennetun pelin tiedot. Kartan/tallennustiedoston nimi annetaan metodin parametrinä.</w:t>
       </w:r>
     </w:p>
     <w:p>
@@ -761,23 +686,7 @@
           <w:sz w:val="24"/>
           <w:szCs w:val="24"/>
         </w:rPr>
-        <w:t xml:space="preserve">Pelissä tarvitaan algoritmeja yksiköiden polunhakuun ja tekoälyä varten. Polunhakua varten on tarkoitus käyttää A*-algoritmia, koska se on hyvin tehokas ja sopii polunhakuun, jossa liikkumisen hinta vaihtelee. Toinen vaihtoehto olisi käyttää </w:t>
-      </w:r>
-      <w:proofErr w:type="spellStart"/>
-      <w:r>
-        <w:rPr>
-          <w:sz w:val="24"/>
-          <w:szCs w:val="24"/>
-        </w:rPr>
-        <w:t>Dijkstran</w:t>
-      </w:r>
-      <w:proofErr w:type="spellEnd"/>
-      <w:r>
-        <w:rPr>
-          <w:sz w:val="24"/>
-          <w:szCs w:val="24"/>
-        </w:rPr>
-        <w:t xml:space="preserve"> algoritmia, mutta se ei olisi yhtä tehokas kuin A*. Käytännössä tehokkuudella ei kuitenkaan todennäköisesti olisi suurta merkitystä.</w:t>
+        <w:t>Pelissä tarvitaan algoritmeja yksiköiden polunhakuun ja tekoälyä varten. Polunhakua varten on tarkoitus käyttää A*-algoritmia, koska se on hyvin tehokas ja sopii polunhakuun, jossa liikkumisen hinta vaihtelee. Toinen vaihtoehto olisi käyttää Dijkstran algoritmia, mutta se ei olisi yhtä tehokas kuin A*. Käytännössä tehokkuudella ei kuitenkaan todennäköisesti olisi suurta merkitystä.</w:t>
       </w:r>
     </w:p>
     <w:p>
@@ -865,23 +774,7 @@
           <w:szCs w:val="24"/>
         </w:rPr>
         <w:lastRenderedPageBreak/>
-        <w:t xml:space="preserve">taintumisen ja verenvuodon. Tällä tavalla vaikutusten käsittely on selkeämpää, kuin esimerkiksi moniulotteisia listoja käytettäessä. Myös pelilaudan koordinaatteja varten aion tehdä oman tietorakenteen, joka sisältää x- ja y-koordinaatin (samalla tavalla kuin </w:t>
-      </w:r>
-      <w:proofErr w:type="spellStart"/>
-      <w:r>
-        <w:rPr>
-          <w:sz w:val="24"/>
-          <w:szCs w:val="24"/>
-        </w:rPr>
-        <w:t>RobotWorld</w:t>
-      </w:r>
-      <w:proofErr w:type="spellEnd"/>
-      <w:r>
-        <w:rPr>
-          <w:sz w:val="24"/>
-          <w:szCs w:val="24"/>
-        </w:rPr>
-        <w:t xml:space="preserve">-tehtävässä). </w:t>
+        <w:t xml:space="preserve">taintumisen ja verenvuodon. Tällä tavalla vaikutusten käsittely on selkeämpää, kuin esimerkiksi moniulotteisia listoja käytettäessä. Myös pelilaudan koordinaatteja varten aion tehdä oman tietorakenteen, joka sisältää x- ja y-koordinaatin (samalla tavalla kuin RobotWorld-tehtävässä). </w:t>
       </w:r>
       <w:r>
         <w:rPr>
@@ -931,23 +824,7 @@
           <w:sz w:val="24"/>
           <w:szCs w:val="24"/>
         </w:rPr>
-        <w:t xml:space="preserve">Pelikentän ruudut ja ruutujen sisällä oleva tieto naapureista eivät tule muuttumaan pelin aikana, joten niiden käsittelyyn voi käyttää </w:t>
-      </w:r>
-      <w:proofErr w:type="spellStart"/>
-      <w:r>
-        <w:rPr>
-          <w:sz w:val="24"/>
-          <w:szCs w:val="24"/>
-        </w:rPr>
-        <w:t>tupleja</w:t>
-      </w:r>
-      <w:proofErr w:type="spellEnd"/>
-      <w:r>
-        <w:rPr>
-          <w:sz w:val="24"/>
-          <w:szCs w:val="24"/>
-        </w:rPr>
-        <w:t>.</w:t>
+        <w:t>Pelikentän ruudut ja ruutujen sisällä oleva tieto naapureista eivät tule muuttumaan pelin aikana, joten niiden käsittelyyn voi käyttää tupleja.</w:t>
       </w:r>
     </w:p>
     <w:p>
@@ -1072,6 +949,19 @@
           <w:szCs w:val="24"/>
         </w:rPr>
         <w:tab/>
+      </w:r>
+      <w:r>
+        <w:rPr>
+          <w:sz w:val="24"/>
+          <w:szCs w:val="24"/>
+        </w:rPr>
+        <w:tab/>
+      </w:r>
+      <w:r>
+        <w:rPr>
+          <w:sz w:val="24"/>
+          <w:szCs w:val="24"/>
+        </w:rPr>
         <w:t># alustava versio tehty</w:t>
       </w:r>
     </w:p>
@@ -1121,6 +1011,19 @@
           <w:szCs w:val="24"/>
         </w:rPr>
         <w:tab/>
+      </w:r>
+      <w:r>
+        <w:rPr>
+          <w:sz w:val="24"/>
+          <w:szCs w:val="24"/>
+        </w:rPr>
+        <w:tab/>
+      </w:r>
+      <w:r>
+        <w:rPr>
+          <w:sz w:val="24"/>
+          <w:szCs w:val="24"/>
+        </w:rPr>
         <w:t># tehty</w:t>
       </w:r>
     </w:p>
@@ -1163,6 +1066,19 @@
           <w:szCs w:val="24"/>
         </w:rPr>
         <w:tab/>
+      </w:r>
+      <w:r>
+        <w:rPr>
+          <w:sz w:val="24"/>
+          <w:szCs w:val="24"/>
+        </w:rPr>
+        <w:tab/>
+      </w:r>
+      <w:r>
+        <w:rPr>
+          <w:sz w:val="24"/>
+          <w:szCs w:val="24"/>
+        </w:rPr>
         <w:t># tehty</w:t>
       </w:r>
     </w:p>
@@ -1185,6 +1101,14 @@
         </w:rPr>
         <w:t>polunhaun testaus (noin 2 tuntia)</w:t>
       </w:r>
+      <w:r>
+        <w:rPr>
+          <w:sz w:val="24"/>
+          <w:szCs w:val="24"/>
+        </w:rPr>
+        <w:tab/>
+        <w:t># tehty</w:t>
+      </w:r>
     </w:p>
     <w:p>
       <w:pPr>
@@ -1225,6 +1149,19 @@
           <w:szCs w:val="24"/>
         </w:rPr>
         <w:tab/>
+      </w:r>
+      <w:r>
+        <w:rPr>
+          <w:sz w:val="24"/>
+          <w:szCs w:val="24"/>
+        </w:rPr>
+        <w:tab/>
+      </w:r>
+      <w:r>
+        <w:rPr>
+          <w:sz w:val="24"/>
+          <w:szCs w:val="24"/>
+        </w:rPr>
         <w:t># tehty</w:t>
       </w:r>
     </w:p>
@@ -1260,6 +1197,19 @@
           <w:szCs w:val="24"/>
         </w:rPr>
         <w:tab/>
+      </w:r>
+      <w:r>
+        <w:rPr>
+          <w:sz w:val="24"/>
+          <w:szCs w:val="24"/>
+        </w:rPr>
+        <w:tab/>
+      </w:r>
+      <w:r>
+        <w:rPr>
+          <w:sz w:val="24"/>
+          <w:szCs w:val="24"/>
+        </w:rPr>
         <w:t># alustava versio tehty</w:t>
       </w:r>
     </w:p>
@@ -1303,6 +1253,16 @@
         </w:rPr>
         <w:t xml:space="preserve"> tuntia)</w:t>
       </w:r>
+      <w:r>
+        <w:rPr>
+          <w:sz w:val="24"/>
+          <w:szCs w:val="24"/>
+        </w:rPr>
+        <w:tab/>
+        <w:t>#</w:t>
+      </w:r>
+      <w:bookmarkStart w:id="0" w:name="_GoBack"/>
+      <w:bookmarkEnd w:id="0"/>
     </w:p>
     <w:p>
       <w:pPr>
@@ -2117,8 +2077,6 @@
         </w:rPr>
         <w:t>https://www.geeksforgeeks.org/default-arguments-in-python/</w:t>
       </w:r>
-      <w:bookmarkStart w:id="0" w:name="_GoBack"/>
-      <w:bookmarkEnd w:id="0"/>
     </w:p>
     <w:sectPr>
       <w:pgSz w:w="11906" w:h="16838"/>

</xml_diff>

<commit_message>
tekoäly: yhteiset osat, jousimiesten liikkuminen, muuta säätöä
</commit_message>
<xml_diff>
--- a/Tekninen suunnitelma.docx
+++ b/Tekninen suunnitelma.docx
@@ -30,6 +30,7 @@
         </w:rPr>
         <w:t xml:space="preserve"> </w:t>
       </w:r>
+      <w:proofErr w:type="gramStart"/>
       <w:r>
         <w:rPr>
           <w:rStyle w:val="Voimakas"/>
@@ -67,7 +68,17 @@
           <w:sz w:val="32"/>
           <w:szCs w:val="32"/>
         </w:rPr>
-        <w:t>ekninen suunnitelma</w:t>
+        <w:t>ekninen</w:t>
+      </w:r>
+      <w:proofErr w:type="gramEnd"/>
+      <w:r>
+        <w:rPr>
+          <w:rStyle w:val="Voimakas"/>
+          <w:rFonts w:asciiTheme="majorHAnsi" w:hAnsiTheme="majorHAnsi" w:cstheme="majorHAnsi"/>
+          <w:sz w:val="32"/>
+          <w:szCs w:val="32"/>
+        </w:rPr>
+        <w:t xml:space="preserve"> suunnitelma</w:t>
       </w:r>
       <w:r>
         <w:rPr>
@@ -427,7 +438,39 @@
           <w:sz w:val="24"/>
           <w:szCs w:val="24"/>
         </w:rPr>
-        <w:t xml:space="preserve"> pelilokin kanssa, johon lisätään tekstiä, kun pelissä tapahtuu jotain. Myös yksiköillä on oma käyttöliittymänsä. Pelaajan yksiköille on oma käyttöliittymäluokkansa (Oman_kayttoliittyma), joka perii Yksikon_kayttoliittyma-luokalta</w:t>
+        <w:t xml:space="preserve"> pelilokin kanssa, johon lisätään tekstiä, kun pelissä tapahtuu jotain. Myös yksiköillä on oma käyttöliittymänsä. Pelaajan yksiköille on oma käyttöliittymäluokkansa (</w:t>
+      </w:r>
+      <w:proofErr w:type="spellStart"/>
+      <w:r>
+        <w:rPr>
+          <w:sz w:val="24"/>
+          <w:szCs w:val="24"/>
+        </w:rPr>
+        <w:t>Oman_kayttoliittyma</w:t>
+      </w:r>
+      <w:proofErr w:type="spellEnd"/>
+      <w:r>
+        <w:rPr>
+          <w:sz w:val="24"/>
+          <w:szCs w:val="24"/>
+        </w:rPr>
+        <w:t xml:space="preserve">), joka perii </w:t>
+      </w:r>
+      <w:proofErr w:type="spellStart"/>
+      <w:r>
+        <w:rPr>
+          <w:sz w:val="24"/>
+          <w:szCs w:val="24"/>
+        </w:rPr>
+        <w:t>Yksikon_kayttoliittyma</w:t>
+      </w:r>
+      <w:proofErr w:type="spellEnd"/>
+      <w:r>
+        <w:rPr>
+          <w:sz w:val="24"/>
+          <w:szCs w:val="24"/>
+        </w:rPr>
+        <w:t>-luokalta</w:t>
       </w:r>
       <w:r>
         <w:rPr>
@@ -477,7 +520,39 @@
           <w:sz w:val="24"/>
           <w:szCs w:val="24"/>
         </w:rPr>
-        <w:t>jen lukemiseen käytetään kahta erillistä luokkaa. Ominaisuuksien_lukija-luokka lukee yksiköiden ja maastojen ominaisuudet tiedostoista ja tallentaa ne sanakirjoihin. Karttojen lukija lukee pyydettäessä jonkin kartan tai tallennetun pelin tiedot. Kartan/tallennustiedoston nimi annetaan metodin parametrinä.</w:t>
+        <w:t xml:space="preserve">jen lukemiseen käytetään kahta erillistä luokkaa. </w:t>
+      </w:r>
+      <w:proofErr w:type="spellStart"/>
+      <w:r>
+        <w:rPr>
+          <w:sz w:val="24"/>
+          <w:szCs w:val="24"/>
+        </w:rPr>
+        <w:t>Ominaisuuksien_</w:t>
+      </w:r>
+      <w:proofErr w:type="gramStart"/>
+      <w:r>
+        <w:rPr>
+          <w:sz w:val="24"/>
+          <w:szCs w:val="24"/>
+        </w:rPr>
+        <w:t>lukija</w:t>
+      </w:r>
+      <w:proofErr w:type="spellEnd"/>
+      <w:r>
+        <w:rPr>
+          <w:sz w:val="24"/>
+          <w:szCs w:val="24"/>
+        </w:rPr>
+        <w:t>-luokka</w:t>
+      </w:r>
+      <w:proofErr w:type="gramEnd"/>
+      <w:r>
+        <w:rPr>
+          <w:sz w:val="24"/>
+          <w:szCs w:val="24"/>
+        </w:rPr>
+        <w:t xml:space="preserve"> lukee yksiköiden ja maastojen ominaisuudet tiedostoista ja tallentaa ne sanakirjoihin. Karttojen lukija lukee pyydettäessä jonkin kartan tai tallennetun pelin tiedot. Kartan/tallennustiedoston nimi annetaan metodin parametrinä.</w:t>
       </w:r>
     </w:p>
     <w:p>
@@ -686,7 +761,23 @@
           <w:sz w:val="24"/>
           <w:szCs w:val="24"/>
         </w:rPr>
-        <w:t>Pelissä tarvitaan algoritmeja yksiköiden polunhakuun ja tekoälyä varten. Polunhakua varten on tarkoitus käyttää A*-algoritmia, koska se on hyvin tehokas ja sopii polunhakuun, jossa liikkumisen hinta vaihtelee. Toinen vaihtoehto olisi käyttää Dijkstran algoritmia, mutta se ei olisi yhtä tehokas kuin A*. Käytännössä tehokkuudella ei kuitenkaan todennäköisesti olisi suurta merkitystä.</w:t>
+        <w:t xml:space="preserve">Pelissä tarvitaan algoritmeja yksiköiden polunhakuun ja tekoälyä varten. Polunhakua varten on tarkoitus käyttää A*-algoritmia, koska se on hyvin tehokas ja sopii polunhakuun, jossa liikkumisen hinta vaihtelee. Toinen vaihtoehto olisi käyttää </w:t>
+      </w:r>
+      <w:proofErr w:type="spellStart"/>
+      <w:r>
+        <w:rPr>
+          <w:sz w:val="24"/>
+          <w:szCs w:val="24"/>
+        </w:rPr>
+        <w:t>Dijkstran</w:t>
+      </w:r>
+      <w:proofErr w:type="spellEnd"/>
+      <w:r>
+        <w:rPr>
+          <w:sz w:val="24"/>
+          <w:szCs w:val="24"/>
+        </w:rPr>
+        <w:t xml:space="preserve"> algoritmia, mutta se ei olisi yhtä tehokas kuin A*. Käytännössä tehokkuudella ei kuitenkaan todennäköisesti olisi suurta merkitystä.</w:t>
       </w:r>
     </w:p>
     <w:p>
@@ -774,7 +865,23 @@
           <w:szCs w:val="24"/>
         </w:rPr>
         <w:lastRenderedPageBreak/>
-        <w:t xml:space="preserve">taintumisen ja verenvuodon. Tällä tavalla vaikutusten käsittely on selkeämpää, kuin esimerkiksi moniulotteisia listoja käytettäessä. Myös pelilaudan koordinaatteja varten aion tehdä oman tietorakenteen, joka sisältää x- ja y-koordinaatin (samalla tavalla kuin RobotWorld-tehtävässä). </w:t>
+        <w:t xml:space="preserve">taintumisen ja verenvuodon. Tällä tavalla vaikutusten käsittely on selkeämpää, kuin esimerkiksi moniulotteisia listoja käytettäessä. Myös pelilaudan koordinaatteja varten aion tehdä oman tietorakenteen, joka sisältää x- ja y-koordinaatin (samalla tavalla kuin </w:t>
+      </w:r>
+      <w:proofErr w:type="spellStart"/>
+      <w:r>
+        <w:rPr>
+          <w:sz w:val="24"/>
+          <w:szCs w:val="24"/>
+        </w:rPr>
+        <w:t>RobotWorld</w:t>
+      </w:r>
+      <w:proofErr w:type="spellEnd"/>
+      <w:r>
+        <w:rPr>
+          <w:sz w:val="24"/>
+          <w:szCs w:val="24"/>
+        </w:rPr>
+        <w:t xml:space="preserve">-tehtävässä). </w:t>
       </w:r>
       <w:r>
         <w:rPr>
@@ -824,7 +931,23 @@
           <w:sz w:val="24"/>
           <w:szCs w:val="24"/>
         </w:rPr>
-        <w:t>Pelikentän ruudut ja ruutujen sisällä oleva tieto naapureista eivät tule muuttumaan pelin aikana, joten niiden käsittelyyn voi käyttää tupleja.</w:t>
+        <w:t xml:space="preserve">Pelikentän ruudut ja ruutujen sisällä oleva tieto naapureista eivät tule muuttumaan pelin aikana, joten niiden käsittelyyn voi käyttää </w:t>
+      </w:r>
+      <w:proofErr w:type="spellStart"/>
+      <w:r>
+        <w:rPr>
+          <w:sz w:val="24"/>
+          <w:szCs w:val="24"/>
+        </w:rPr>
+        <w:t>tupleja</w:t>
+      </w:r>
+      <w:proofErr w:type="spellEnd"/>
+      <w:r>
+        <w:rPr>
+          <w:sz w:val="24"/>
+          <w:szCs w:val="24"/>
+        </w:rPr>
+        <w:t>.</w:t>
       </w:r>
     </w:p>
     <w:p>
@@ -1268,8 +1391,6 @@
         </w:rPr>
         <w:t xml:space="preserve"> tehty</w:t>
       </w:r>
-      <w:bookmarkStart w:id="0" w:name="_GoBack"/>
-      <w:bookmarkEnd w:id="0"/>
     </w:p>
     <w:p>
       <w:pPr>
@@ -2077,13 +2198,40 @@
           <w:u w:val="single"/>
         </w:rPr>
       </w:pPr>
-      <w:r>
+      <w:hyperlink r:id="rId26" w:history="1">
+        <w:r>
+          <w:rPr>
+            <w:rStyle w:val="Hyperlinkki"/>
+          </w:rPr>
+          <w:t>https://www.geeksforgeeks.org/default-arguments-in-python/</w:t>
+        </w:r>
+      </w:hyperlink>
+    </w:p>
+    <w:p>
+      <w:pPr>
         <w:rPr>
           <w:color w:val="0563C1" w:themeColor="hyperlink"/>
           <w:u w:val="single"/>
         </w:rPr>
-        <w:t>https://www.geeksforgeeks.org/default-arguments-in-python/</w:t>
-      </w:r>
+      </w:pPr>
+      <w:hyperlink r:id="rId27" w:history="1">
+        <w:r>
+          <w:rPr>
+            <w:rStyle w:val="Hyperlinkki"/>
+          </w:rPr>
+          <w:t>https://stackoverflow.com/questions/41545300/equivalent-to-time-sleep</w:t>
+        </w:r>
+      </w:hyperlink>
+    </w:p>
+    <w:p>
+      <w:pPr>
+        <w:rPr>
+          <w:color w:val="0563C1" w:themeColor="hyperlink"/>
+          <w:u w:val="single"/>
+        </w:rPr>
+      </w:pPr>
+      <w:bookmarkStart w:id="0" w:name="_GoBack"/>
+      <w:bookmarkEnd w:id="0"/>
     </w:p>
     <w:sectPr>
       <w:pgSz w:w="11906" w:h="16838"/>

</xml_diff>

<commit_message>
tekoäly loppuun, bugien korjauksia
</commit_message>
<xml_diff>
--- a/Tekninen suunnitelma.docx
+++ b/Tekninen suunnitelma.docx
@@ -30,7 +30,6 @@
         </w:rPr>
         <w:t xml:space="preserve"> </w:t>
       </w:r>
-      <w:proofErr w:type="gramStart"/>
       <w:r>
         <w:rPr>
           <w:rStyle w:val="Voimakas"/>
@@ -68,17 +67,7 @@
           <w:sz w:val="32"/>
           <w:szCs w:val="32"/>
         </w:rPr>
-        <w:t>ekninen</w:t>
-      </w:r>
-      <w:proofErr w:type="gramEnd"/>
-      <w:r>
-        <w:rPr>
-          <w:rStyle w:val="Voimakas"/>
-          <w:rFonts w:asciiTheme="majorHAnsi" w:hAnsiTheme="majorHAnsi" w:cstheme="majorHAnsi"/>
-          <w:sz w:val="32"/>
-          <w:szCs w:val="32"/>
-        </w:rPr>
-        <w:t xml:space="preserve"> suunnitelma</w:t>
+        <w:t>ekninen suunnitelma</w:t>
       </w:r>
       <w:r>
         <w:rPr>
@@ -528,15 +517,7 @@
           <w:sz w:val="24"/>
           <w:szCs w:val="24"/>
         </w:rPr>
-        <w:t>Ominaisuuksien_</w:t>
-      </w:r>
-      <w:proofErr w:type="gramStart"/>
-      <w:r>
-        <w:rPr>
-          <w:sz w:val="24"/>
-          <w:szCs w:val="24"/>
-        </w:rPr>
-        <w:t>lukija</w:t>
+        <w:t>Ominaisuuksien_lukija</w:t>
       </w:r>
       <w:proofErr w:type="spellEnd"/>
       <w:r>
@@ -544,15 +525,7 @@
           <w:sz w:val="24"/>
           <w:szCs w:val="24"/>
         </w:rPr>
-        <w:t>-luokka</w:t>
-      </w:r>
-      <w:proofErr w:type="gramEnd"/>
-      <w:r>
-        <w:rPr>
-          <w:sz w:val="24"/>
-          <w:szCs w:val="24"/>
-        </w:rPr>
-        <w:t xml:space="preserve"> lukee yksiköiden ja maastojen ominaisuudet tiedostoista ja tallentaa ne sanakirjoihin. Karttojen lukija lukee pyydettäessä jonkin kartan tai tallennetun pelin tiedot. Kartan/tallennustiedoston nimi annetaan metodin parametrinä.</w:t>
+        <w:t>-luokka lukee yksiköiden ja maastojen ominaisuudet tiedostoista ja tallentaa ne sanakirjoihin. Karttojen lukija lukee pyydettäessä jonkin kartan tai tallennetun pelin tiedot. Kartan/tallennustiedoston nimi annetaan metodin parametrinä.</w:t>
       </w:r>
     </w:p>
     <w:p>
@@ -2210,8 +2183,7 @@
     <w:p>
       <w:pPr>
         <w:rPr>
-          <w:color w:val="0563C1" w:themeColor="hyperlink"/>
-          <w:u w:val="single"/>
+          <w:rStyle w:val="Hyperlinkki"/>
         </w:rPr>
       </w:pPr>
       <w:hyperlink r:id="rId27" w:history="1">
@@ -2230,8 +2202,21 @@
           <w:u w:val="single"/>
         </w:rPr>
       </w:pPr>
-      <w:bookmarkStart w:id="0" w:name="_GoBack"/>
-      <w:bookmarkEnd w:id="0"/>
+      <w:r>
+        <w:rPr>
+          <w:color w:val="0563C1" w:themeColor="hyperlink"/>
+          <w:u w:val="single"/>
+        </w:rPr>
+        <w:t>https://stackoverflow.com/questions/613183/how-do-i-sort-a-dictionary-by-value</w:t>
+      </w:r>
+    </w:p>
+    <w:p>
+      <w:pPr>
+        <w:rPr>
+          <w:color w:val="0563C1" w:themeColor="hyperlink"/>
+          <w:u w:val="single"/>
+        </w:rPr>
+      </w:pPr>
     </w:p>
     <w:sectPr>
       <w:pgSz w:w="11906" w:h="16838"/>

</xml_diff>

<commit_message>
kenttäeditori: alustava käyttöliittymä, maastojen lisääminen
</commit_message>
<xml_diff>
--- a/Tekninen suunnitelma.docx
+++ b/Tekninen suunnitelma.docx
@@ -1058,7 +1058,7 @@
           <w:sz w:val="24"/>
           <w:szCs w:val="24"/>
         </w:rPr>
-        <w:t># alustava versio tehty</w:t>
+        <w:t># tehty</w:t>
       </w:r>
     </w:p>
     <w:p>
@@ -1398,6 +1398,14 @@
         </w:rPr>
         <w:tab/>
       </w:r>
+      <w:r>
+        <w:rPr>
+          <w:sz w:val="24"/>
+          <w:szCs w:val="24"/>
+        </w:rPr>
+        <w:tab/>
+        <w:t># tehty</w:t>
+      </w:r>
     </w:p>
     <w:p>
       <w:pPr>
@@ -1432,6 +1440,20 @@
         </w:rPr>
         <w:tab/>
       </w:r>
+      <w:r>
+        <w:rPr>
+          <w:sz w:val="24"/>
+          <w:szCs w:val="24"/>
+        </w:rPr>
+        <w:tab/>
+      </w:r>
+      <w:r>
+        <w:rPr>
+          <w:sz w:val="24"/>
+          <w:szCs w:val="24"/>
+        </w:rPr>
+        <w:tab/>
+      </w:r>
     </w:p>
     <w:p>
       <w:pPr>
@@ -1492,6 +1514,13 @@
           <w:sz w:val="24"/>
           <w:szCs w:val="24"/>
         </w:rPr>
+        <w:t># alustava versio tehty</w:t>
+      </w:r>
+      <w:r>
+        <w:rPr>
+          <w:sz w:val="24"/>
+          <w:szCs w:val="24"/>
+        </w:rPr>
         <w:tab/>
       </w:r>
     </w:p>
@@ -1615,14 +1644,14 @@
           <w:sz w:val="24"/>
           <w:szCs w:val="24"/>
         </w:rPr>
-        <w:t>pelitilanteen tallennus</w:t>
-      </w:r>
-      <w:r>
-        <w:rPr>
-          <w:sz w:val="24"/>
-          <w:szCs w:val="24"/>
-        </w:rPr>
-        <w:t xml:space="preserve"> (noin 2 tuntia)</w:t>
+        <w:t>kenttäeditori</w:t>
+      </w:r>
+      <w:r>
+        <w:rPr>
+          <w:sz w:val="24"/>
+          <w:szCs w:val="24"/>
+        </w:rPr>
+        <w:t xml:space="preserve"> (noin 8 tuntia)</w:t>
       </w:r>
     </w:p>
     <w:p>
@@ -1642,14 +1671,14 @@
           <w:sz w:val="24"/>
           <w:szCs w:val="24"/>
         </w:rPr>
-        <w:t>kenttäeditori</w:t>
-      </w:r>
-      <w:r>
-        <w:rPr>
-          <w:sz w:val="24"/>
-          <w:szCs w:val="24"/>
-        </w:rPr>
-        <w:t xml:space="preserve"> (noin 8 tuntia)</w:t>
+        <w:t>pelitilanteen tallennus</w:t>
+      </w:r>
+      <w:r>
+        <w:rPr>
+          <w:sz w:val="24"/>
+          <w:szCs w:val="24"/>
+        </w:rPr>
+        <w:t xml:space="preserve"> (noin 2 tuntia)</w:t>
       </w:r>
     </w:p>
     <w:p>
@@ -2202,12 +2231,60 @@
           <w:u w:val="single"/>
         </w:rPr>
       </w:pPr>
-      <w:r>
+      <w:hyperlink r:id="rId28" w:history="1">
+        <w:r>
+          <w:rPr>
+            <w:rStyle w:val="Hyperlinkki"/>
+          </w:rPr>
+          <w:t>https://stackoverflow.com/questions/613183/how-do-i-sort-a-dictionary-by-value</w:t>
+        </w:r>
+      </w:hyperlink>
+    </w:p>
+    <w:p>
+      <w:pPr>
         <w:rPr>
           <w:color w:val="0563C1" w:themeColor="hyperlink"/>
           <w:u w:val="single"/>
         </w:rPr>
-        <w:t>https://stackoverflow.com/questions/613183/how-do-i-sort-a-dictionary-by-value</w:t>
+      </w:pPr>
+      <w:hyperlink r:id="rId29" w:history="1">
+        <w:r>
+          <w:rPr>
+            <w:rStyle w:val="Hyperlinkki"/>
+          </w:rPr>
+          <w:t>https://stackoverflow.com/questions/53225320/open-a-new-window-when-the-button-is-clicked-pyqt5</w:t>
+        </w:r>
+      </w:hyperlink>
+    </w:p>
+    <w:p>
+      <w:pPr>
+        <w:rPr>
+          <w:color w:val="0563C1" w:themeColor="hyperlink"/>
+          <w:u w:val="single"/>
+        </w:rPr>
+      </w:pPr>
+      <w:hyperlink r:id="rId30" w:history="1">
+        <w:r>
+          <w:rPr>
+            <w:rStyle w:val="Hyperlinkki"/>
+          </w:rPr>
+          <w:t>https://pythonspot.com/pyqt5-textbox-example/</w:t>
+        </w:r>
+      </w:hyperlink>
+    </w:p>
+    <w:p>
+      <w:pPr>
+        <w:rPr>
+          <w:color w:val="0563C1" w:themeColor="hyperlink"/>
+          <w:u w:val="single"/>
+        </w:rPr>
+      </w:pPr>
+      <w:r>
+        <w:rPr>
+          <w:color w:val="0563C1" w:themeColor="hyperlink"/>
+          <w:u w:val="single"/>
+        </w:rPr>
+        <w:t>https://stackoverflow.com/questions/27188538/how-to-delete-qgraphicsitem-properly</w:t>
       </w:r>
     </w:p>
     <w:p>

</xml_diff>

<commit_message>
päävalikko: kenttien lukeminen, esittäminen, valinta ja pelin aloitus
</commit_message>
<xml_diff>
--- a/Tekninen suunnitelma.docx
+++ b/Tekninen suunnitelma.docx
@@ -427,39 +427,7 @@
           <w:sz w:val="24"/>
           <w:szCs w:val="24"/>
         </w:rPr>
-        <w:t xml:space="preserve"> pelilokin kanssa, johon lisätään tekstiä, kun pelissä tapahtuu jotain. Myös yksiköillä on oma käyttöliittymänsä. Pelaajan yksiköille on oma käyttöliittymäluokkansa (</w:t>
-      </w:r>
-      <w:proofErr w:type="spellStart"/>
-      <w:r>
-        <w:rPr>
-          <w:sz w:val="24"/>
-          <w:szCs w:val="24"/>
-        </w:rPr>
-        <w:t>Oman_kayttoliittyma</w:t>
-      </w:r>
-      <w:proofErr w:type="spellEnd"/>
-      <w:r>
-        <w:rPr>
-          <w:sz w:val="24"/>
-          <w:szCs w:val="24"/>
-        </w:rPr>
-        <w:t xml:space="preserve">), joka perii </w:t>
-      </w:r>
-      <w:proofErr w:type="spellStart"/>
-      <w:r>
-        <w:rPr>
-          <w:sz w:val="24"/>
-          <w:szCs w:val="24"/>
-        </w:rPr>
-        <w:t>Yksikon_kayttoliittyma</w:t>
-      </w:r>
-      <w:proofErr w:type="spellEnd"/>
-      <w:r>
-        <w:rPr>
-          <w:sz w:val="24"/>
-          <w:szCs w:val="24"/>
-        </w:rPr>
-        <w:t>-luokalta</w:t>
+        <w:t xml:space="preserve"> pelilokin kanssa, johon lisätään tekstiä, kun pelissä tapahtuu jotain. Myös yksiköillä on oma käyttöliittymänsä. Pelaajan yksiköille on oma käyttöliittymäluokkansa (Oman_kayttoliittyma), joka perii Yksikon_kayttoliittyma-luokalta</w:t>
       </w:r>
       <w:r>
         <w:rPr>
@@ -509,23 +477,7 @@
           <w:sz w:val="24"/>
           <w:szCs w:val="24"/>
         </w:rPr>
-        <w:t xml:space="preserve">jen lukemiseen käytetään kahta erillistä luokkaa. </w:t>
-      </w:r>
-      <w:proofErr w:type="spellStart"/>
-      <w:r>
-        <w:rPr>
-          <w:sz w:val="24"/>
-          <w:szCs w:val="24"/>
-        </w:rPr>
-        <w:t>Ominaisuuksien_lukija</w:t>
-      </w:r>
-      <w:proofErr w:type="spellEnd"/>
-      <w:r>
-        <w:rPr>
-          <w:sz w:val="24"/>
-          <w:szCs w:val="24"/>
-        </w:rPr>
-        <w:t>-luokka lukee yksiköiden ja maastojen ominaisuudet tiedostoista ja tallentaa ne sanakirjoihin. Karttojen lukija lukee pyydettäessä jonkin kartan tai tallennetun pelin tiedot. Kartan/tallennustiedoston nimi annetaan metodin parametrinä.</w:t>
+        <w:t>jen lukemiseen käytetään kahta erillistä luokkaa. Ominaisuuksien_lukija-luokka lukee yksiköiden ja maastojen ominaisuudet tiedostoista ja tallentaa ne sanakirjoihin. Karttojen lukija lukee pyydettäessä jonkin kartan tai tallennetun pelin tiedot. Kartan/tallennustiedoston nimi annetaan metodin parametrinä.</w:t>
       </w:r>
     </w:p>
     <w:p>
@@ -734,23 +686,7 @@
           <w:sz w:val="24"/>
           <w:szCs w:val="24"/>
         </w:rPr>
-        <w:t xml:space="preserve">Pelissä tarvitaan algoritmeja yksiköiden polunhakuun ja tekoälyä varten. Polunhakua varten on tarkoitus käyttää A*-algoritmia, koska se on hyvin tehokas ja sopii polunhakuun, jossa liikkumisen hinta vaihtelee. Toinen vaihtoehto olisi käyttää </w:t>
-      </w:r>
-      <w:proofErr w:type="spellStart"/>
-      <w:r>
-        <w:rPr>
-          <w:sz w:val="24"/>
-          <w:szCs w:val="24"/>
-        </w:rPr>
-        <w:t>Dijkstran</w:t>
-      </w:r>
-      <w:proofErr w:type="spellEnd"/>
-      <w:r>
-        <w:rPr>
-          <w:sz w:val="24"/>
-          <w:szCs w:val="24"/>
-        </w:rPr>
-        <w:t xml:space="preserve"> algoritmia, mutta se ei olisi yhtä tehokas kuin A*. Käytännössä tehokkuudella ei kuitenkaan todennäköisesti olisi suurta merkitystä.</w:t>
+        <w:t>Pelissä tarvitaan algoritmeja yksiköiden polunhakuun ja tekoälyä varten. Polunhakua varten on tarkoitus käyttää A*-algoritmia, koska se on hyvin tehokas ja sopii polunhakuun, jossa liikkumisen hinta vaihtelee. Toinen vaihtoehto olisi käyttää Dijkstran algoritmia, mutta se ei olisi yhtä tehokas kuin A*. Käytännössä tehokkuudella ei kuitenkaan todennäköisesti olisi suurta merkitystä.</w:t>
       </w:r>
     </w:p>
     <w:p>
@@ -838,23 +774,7 @@
           <w:szCs w:val="24"/>
         </w:rPr>
         <w:lastRenderedPageBreak/>
-        <w:t xml:space="preserve">taintumisen ja verenvuodon. Tällä tavalla vaikutusten käsittely on selkeämpää, kuin esimerkiksi moniulotteisia listoja käytettäessä. Myös pelilaudan koordinaatteja varten aion tehdä oman tietorakenteen, joka sisältää x- ja y-koordinaatin (samalla tavalla kuin </w:t>
-      </w:r>
-      <w:proofErr w:type="spellStart"/>
-      <w:r>
-        <w:rPr>
-          <w:sz w:val="24"/>
-          <w:szCs w:val="24"/>
-        </w:rPr>
-        <w:t>RobotWorld</w:t>
-      </w:r>
-      <w:proofErr w:type="spellEnd"/>
-      <w:r>
-        <w:rPr>
-          <w:sz w:val="24"/>
-          <w:szCs w:val="24"/>
-        </w:rPr>
-        <w:t xml:space="preserve">-tehtävässä). </w:t>
+        <w:t xml:space="preserve">taintumisen ja verenvuodon. Tällä tavalla vaikutusten käsittely on selkeämpää, kuin esimerkiksi moniulotteisia listoja käytettäessä. Myös pelilaudan koordinaatteja varten aion tehdä oman tietorakenteen, joka sisältää x- ja y-koordinaatin (samalla tavalla kuin RobotWorld-tehtävässä). </w:t>
       </w:r>
       <w:r>
         <w:rPr>
@@ -904,23 +824,7 @@
           <w:sz w:val="24"/>
           <w:szCs w:val="24"/>
         </w:rPr>
-        <w:t xml:space="preserve">Pelikentän ruudut ja ruutujen sisällä oleva tieto naapureista eivät tule muuttumaan pelin aikana, joten niiden käsittelyyn voi käyttää </w:t>
-      </w:r>
-      <w:proofErr w:type="spellStart"/>
-      <w:r>
-        <w:rPr>
-          <w:sz w:val="24"/>
-          <w:szCs w:val="24"/>
-        </w:rPr>
-        <w:t>tupleja</w:t>
-      </w:r>
-      <w:proofErr w:type="spellEnd"/>
-      <w:r>
-        <w:rPr>
-          <w:sz w:val="24"/>
-          <w:szCs w:val="24"/>
-        </w:rPr>
-        <w:t>.</w:t>
+        <w:t>Pelikentän ruudut ja ruutujen sisällä oleva tieto naapureista eivät tule muuttumaan pelin aikana, joten niiden käsittelyyn voi käyttää tupleja.</w:t>
       </w:r>
     </w:p>
     <w:p>
@@ -1306,7 +1210,7 @@
           <w:sz w:val="24"/>
           <w:szCs w:val="24"/>
         </w:rPr>
-        <w:t># alustava versio tehty</w:t>
+        <w:t># tehty</w:t>
       </w:r>
     </w:p>
     <w:p>
@@ -1626,6 +1530,21 @@
         </w:rPr>
         <w:t xml:space="preserve"> (noin 3 tuntia)</w:t>
       </w:r>
+      <w:r>
+        <w:rPr>
+          <w:sz w:val="24"/>
+          <w:szCs w:val="24"/>
+        </w:rPr>
+        <w:tab/>
+      </w:r>
+      <w:r>
+        <w:rPr>
+          <w:sz w:val="24"/>
+          <w:szCs w:val="24"/>
+        </w:rPr>
+        <w:tab/>
+        <w:t># tehty</w:t>
+      </w:r>
     </w:p>
     <w:p>
       <w:pPr>
@@ -1652,6 +1571,21 @@
           <w:szCs w:val="24"/>
         </w:rPr>
         <w:t xml:space="preserve"> (noin 8 tuntia)</w:t>
+      </w:r>
+      <w:r>
+        <w:rPr>
+          <w:sz w:val="24"/>
+          <w:szCs w:val="24"/>
+        </w:rPr>
+        <w:tab/>
+      </w:r>
+      <w:r>
+        <w:rPr>
+          <w:sz w:val="24"/>
+          <w:szCs w:val="24"/>
+        </w:rPr>
+        <w:tab/>
+        <w:t># tehty</w:t>
       </w:r>
     </w:p>
     <w:p>
@@ -2295,12 +2229,29 @@
           <w:u w:val="single"/>
         </w:rPr>
       </w:pPr>
-      <w:r>
+      <w:hyperlink r:id="rId32" w:history="1">
+        <w:r>
+          <w:rPr>
+            <w:rStyle w:val="Hyperlinkki"/>
+          </w:rPr>
+          <w:t>https://www.guru99.com/reading-and-writing-files-in-python.html</w:t>
+        </w:r>
+      </w:hyperlink>
+    </w:p>
+    <w:p>
+      <w:pPr>
         <w:rPr>
           <w:color w:val="0563C1" w:themeColor="hyperlink"/>
           <w:u w:val="single"/>
         </w:rPr>
-        <w:t>https://www.guru99.com/reading-and-writing-files-in-python.html</w:t>
+      </w:pPr>
+      <w:r>
+        <w:rPr>
+          <w:color w:val="0563C1" w:themeColor="hyperlink"/>
+          <w:u w:val="single"/>
+        </w:rPr>
+        <w:lastRenderedPageBreak/>
+        <w:t>https://stackoverflow.com/questions/30362391/how-do-you-find-the-first-key-in-a-dictionary</w:t>
       </w:r>
     </w:p>
     <w:sectPr>

</xml_diff>